<commit_message>
Product Backlog Sprint 3
</commit_message>
<xml_diff>
--- a/Dokumente_Teamprojekt/Product_Backlog_Sprint_2_A15.docx
+++ b/Dokumente_Teamprojekt/Product_Backlog_Sprint_2_A15.docx
@@ -15,8 +15,6 @@
           <w:docGrid w:linePitch="360"/>
         </w:sectPr>
       </w:pPr>
-      <w:bookmarkStart w:id="1" w:name="_GoBack"/>
-      <w:bookmarkEnd w:id="1"/>
     </w:p>
     <w:p>
       <w:pPr>
@@ -109,7 +107,16 @@
           <w:sz w:val="48"/>
           <w:szCs w:val="48"/>
         </w:rPr>
-        <w:t xml:space="preserve"> Backlog Sprint 2</w:t>
+        <w:t xml:space="preserve"> Backlog Sprint </w:t>
+      </w:r>
+      <w:r>
+        <w:rPr>
+          <w:rFonts w:ascii="Arial" w:hAnsi="Arial" w:cs="Arial"/>
+          <w:b/>
+          <w:sz w:val="48"/>
+          <w:szCs w:val="48"/>
+        </w:rPr>
+        <w:t>3</w:t>
       </w:r>
     </w:p>
     <w:p>
@@ -129,7 +136,7 @@
           <w:tab w:val="right" w:leader="dot" w:pos="9373"/>
         </w:tabs>
         <w:rPr>
-          <w:rFonts w:asciiTheme="minorHAnsi" w:eastAsiaTheme="minorEastAsia" w:hAnsiTheme="minorHAnsi" w:cstheme="minorBidi"/>
+          <w:rFonts w:ascii="Arial" w:eastAsiaTheme="minorEastAsia" w:hAnsi="Arial" w:cs="Arial"/>
           <w:noProof/>
           <w:spacing w:val="0"/>
           <w:sz w:val="22"/>
@@ -158,17 +165,18 @@
         </w:rPr>
         <w:fldChar w:fldCharType="separate"/>
       </w:r>
-      <w:hyperlink w:anchor="_Toc7098192" w:history="1">
+      <w:hyperlink w:anchor="_Toc8832216" w:history="1">
         <w:r>
           <w:rPr>
             <w:rStyle w:val="Hyperlink"/>
+            <w:rFonts w:ascii="Arial" w:hAnsi="Arial" w:cs="Arial"/>
             <w:noProof/>
           </w:rPr>
           <w:t>1.</w:t>
         </w:r>
         <w:r>
           <w:rPr>
-            <w:rFonts w:asciiTheme="minorHAnsi" w:eastAsiaTheme="minorEastAsia" w:hAnsiTheme="minorHAnsi" w:cstheme="minorBidi"/>
+            <w:rFonts w:ascii="Arial" w:eastAsiaTheme="minorEastAsia" w:hAnsi="Arial" w:cs="Arial"/>
             <w:noProof/>
             <w:spacing w:val="0"/>
             <w:sz w:val="22"/>
@@ -180,13 +188,14 @@
         <w:r>
           <w:rPr>
             <w:rStyle w:val="Hyperlink"/>
-            <w:rFonts w:ascii="Arial" w:hAnsi="Arial"/>
+            <w:rFonts w:ascii="Arial" w:hAnsi="Arial" w:cs="Arial"/>
             <w:noProof/>
           </w:rPr>
-          <w:t>Ziel Sprint 2</w:t>
+          <w:t>Ziel Sprint 3</w:t>
         </w:r>
         <w:r>
           <w:rPr>
+            <w:rFonts w:ascii="Arial" w:hAnsi="Arial" w:cs="Arial"/>
             <w:noProof/>
             <w:webHidden/>
           </w:rPr>
@@ -194,6 +203,7 @@
         </w:r>
         <w:r>
           <w:rPr>
+            <w:rFonts w:ascii="Arial" w:hAnsi="Arial" w:cs="Arial"/>
             <w:noProof/>
             <w:webHidden/>
           </w:rPr>
@@ -201,19 +211,22 @@
         </w:r>
         <w:r>
           <w:rPr>
+            <w:rFonts w:ascii="Arial" w:hAnsi="Arial" w:cs="Arial"/>
             <w:noProof/>
             <w:webHidden/>
           </w:rPr>
-          <w:instrText xml:space="preserve"> PAGEREF _Toc7098192 \h </w:instrText>
+          <w:instrText xml:space="preserve"> PAGEREF _Toc8832216 \h </w:instrText>
         </w:r>
         <w:r>
           <w:rPr>
+            <w:rFonts w:ascii="Arial" w:hAnsi="Arial" w:cs="Arial"/>
             <w:noProof/>
             <w:webHidden/>
           </w:rPr>
         </w:r>
         <w:r>
           <w:rPr>
+            <w:rFonts w:ascii="Arial" w:hAnsi="Arial" w:cs="Arial"/>
             <w:noProof/>
             <w:webHidden/>
           </w:rPr>
@@ -221,6 +234,7 @@
         </w:r>
         <w:r>
           <w:rPr>
+            <w:rFonts w:ascii="Arial" w:hAnsi="Arial" w:cs="Arial"/>
             <w:noProof/>
             <w:webHidden/>
           </w:rPr>
@@ -228,6 +242,7 @@
         </w:r>
         <w:r>
           <w:rPr>
+            <w:rFonts w:ascii="Arial" w:hAnsi="Arial" w:cs="Arial"/>
             <w:noProof/>
             <w:webHidden/>
           </w:rPr>
@@ -242,7 +257,7 @@
           <w:tab w:val="right" w:leader="dot" w:pos="9373"/>
         </w:tabs>
         <w:rPr>
-          <w:rFonts w:asciiTheme="minorHAnsi" w:eastAsiaTheme="minorEastAsia" w:hAnsiTheme="minorHAnsi" w:cstheme="minorBidi"/>
+          <w:rFonts w:ascii="Arial" w:eastAsiaTheme="minorEastAsia" w:hAnsi="Arial" w:cs="Arial"/>
           <w:noProof/>
           <w:spacing w:val="0"/>
           <w:sz w:val="22"/>
@@ -250,17 +265,18 @@
           <w:lang w:val="de-DE" w:eastAsia="de-DE"/>
         </w:rPr>
       </w:pPr>
-      <w:hyperlink w:anchor="_Toc7098193" w:history="1">
+      <w:hyperlink w:anchor="_Toc8832217" w:history="1">
         <w:r>
           <w:rPr>
             <w:rStyle w:val="Hyperlink"/>
+            <w:rFonts w:ascii="Arial" w:hAnsi="Arial" w:cs="Arial"/>
             <w:noProof/>
           </w:rPr>
           <w:t>2.</w:t>
         </w:r>
         <w:r>
           <w:rPr>
-            <w:rFonts w:asciiTheme="minorHAnsi" w:eastAsiaTheme="minorEastAsia" w:hAnsiTheme="minorHAnsi" w:cstheme="minorBidi"/>
+            <w:rFonts w:ascii="Arial" w:eastAsiaTheme="minorEastAsia" w:hAnsi="Arial" w:cs="Arial"/>
             <w:noProof/>
             <w:spacing w:val="0"/>
             <w:sz w:val="22"/>
@@ -272,13 +288,14 @@
         <w:r>
           <w:rPr>
             <w:rStyle w:val="Hyperlink"/>
-            <w:rFonts w:ascii="Arial" w:hAnsi="Arial"/>
+            <w:rFonts w:ascii="Arial" w:hAnsi="Arial" w:cs="Arial"/>
             <w:noProof/>
           </w:rPr>
           <w:t>Arbeitspakete</w:t>
         </w:r>
         <w:r>
           <w:rPr>
+            <w:rFonts w:ascii="Arial" w:hAnsi="Arial" w:cs="Arial"/>
             <w:noProof/>
             <w:webHidden/>
           </w:rPr>
@@ -286,6 +303,7 @@
         </w:r>
         <w:r>
           <w:rPr>
+            <w:rFonts w:ascii="Arial" w:hAnsi="Arial" w:cs="Arial"/>
             <w:noProof/>
             <w:webHidden/>
           </w:rPr>
@@ -293,19 +311,22 @@
         </w:r>
         <w:r>
           <w:rPr>
+            <w:rFonts w:ascii="Arial" w:hAnsi="Arial" w:cs="Arial"/>
             <w:noProof/>
             <w:webHidden/>
           </w:rPr>
-          <w:instrText xml:space="preserve"> PAGEREF _Toc7098193 \h </w:instrText>
+          <w:instrText xml:space="preserve"> PAGEREF _Toc8832217 \h </w:instrText>
         </w:r>
         <w:r>
           <w:rPr>
+            <w:rFonts w:ascii="Arial" w:hAnsi="Arial" w:cs="Arial"/>
             <w:noProof/>
             <w:webHidden/>
           </w:rPr>
         </w:r>
         <w:r>
           <w:rPr>
+            <w:rFonts w:ascii="Arial" w:hAnsi="Arial" w:cs="Arial"/>
             <w:noProof/>
             <w:webHidden/>
           </w:rPr>
@@ -313,6 +334,7 @@
         </w:r>
         <w:r>
           <w:rPr>
+            <w:rFonts w:ascii="Arial" w:hAnsi="Arial" w:cs="Arial"/>
             <w:noProof/>
             <w:webHidden/>
           </w:rPr>
@@ -320,6 +342,7 @@
         </w:r>
         <w:r>
           <w:rPr>
+            <w:rFonts w:ascii="Arial" w:hAnsi="Arial" w:cs="Arial"/>
             <w:noProof/>
             <w:webHidden/>
           </w:rPr>
@@ -334,7 +357,7 @@
           <w:tab w:val="right" w:leader="dot" w:pos="9373"/>
         </w:tabs>
         <w:rPr>
-          <w:rFonts w:asciiTheme="minorHAnsi" w:eastAsiaTheme="minorEastAsia" w:hAnsiTheme="minorHAnsi" w:cstheme="minorBidi"/>
+          <w:rFonts w:ascii="Arial" w:eastAsiaTheme="minorEastAsia" w:hAnsi="Arial" w:cs="Arial"/>
           <w:noProof/>
           <w:spacing w:val="0"/>
           <w:sz w:val="22"/>
@@ -342,18 +365,18 @@
           <w:lang w:val="de-DE" w:eastAsia="de-DE"/>
         </w:rPr>
       </w:pPr>
-      <w:hyperlink w:anchor="_Toc7098194" w:history="1">
+      <w:hyperlink w:anchor="_Toc8832218" w:history="1">
         <w:r>
           <w:rPr>
             <w:rStyle w:val="Hyperlink"/>
-            <w:rFonts w:ascii="Arial" w:hAnsi="Arial"/>
+            <w:rFonts w:ascii="Arial" w:hAnsi="Arial" w:cs="Arial"/>
             <w:noProof/>
           </w:rPr>
           <w:t>2.1.</w:t>
         </w:r>
         <w:r>
           <w:rPr>
-            <w:rFonts w:asciiTheme="minorHAnsi" w:eastAsiaTheme="minorEastAsia" w:hAnsiTheme="minorHAnsi" w:cstheme="minorBidi"/>
+            <w:rFonts w:ascii="Arial" w:eastAsiaTheme="minorEastAsia" w:hAnsi="Arial" w:cs="Arial"/>
             <w:noProof/>
             <w:spacing w:val="0"/>
             <w:sz w:val="22"/>
@@ -365,13 +388,14 @@
         <w:r>
           <w:rPr>
             <w:rStyle w:val="Hyperlink"/>
-            <w:rFonts w:ascii="Arial" w:hAnsi="Arial"/>
+            <w:rFonts w:ascii="Arial" w:hAnsi="Arial" w:cs="Arial"/>
             <w:noProof/>
           </w:rPr>
           <w:t>Tests</w:t>
         </w:r>
         <w:r>
           <w:rPr>
+            <w:rFonts w:ascii="Arial" w:hAnsi="Arial" w:cs="Arial"/>
             <w:noProof/>
             <w:webHidden/>
           </w:rPr>
@@ -379,6 +403,7 @@
         </w:r>
         <w:r>
           <w:rPr>
+            <w:rFonts w:ascii="Arial" w:hAnsi="Arial" w:cs="Arial"/>
             <w:noProof/>
             <w:webHidden/>
           </w:rPr>
@@ -386,19 +411,22 @@
         </w:r>
         <w:r>
           <w:rPr>
+            <w:rFonts w:ascii="Arial" w:hAnsi="Arial" w:cs="Arial"/>
             <w:noProof/>
             <w:webHidden/>
           </w:rPr>
-          <w:instrText xml:space="preserve"> PAGEREF _Toc7098194 \h </w:instrText>
+          <w:instrText xml:space="preserve"> PAGEREF _Toc8832218 \h </w:instrText>
         </w:r>
         <w:r>
           <w:rPr>
+            <w:rFonts w:ascii="Arial" w:hAnsi="Arial" w:cs="Arial"/>
             <w:noProof/>
             <w:webHidden/>
           </w:rPr>
         </w:r>
         <w:r>
           <w:rPr>
+            <w:rFonts w:ascii="Arial" w:hAnsi="Arial" w:cs="Arial"/>
             <w:noProof/>
             <w:webHidden/>
           </w:rPr>
@@ -406,6 +434,7 @@
         </w:r>
         <w:r>
           <w:rPr>
+            <w:rFonts w:ascii="Arial" w:hAnsi="Arial" w:cs="Arial"/>
             <w:noProof/>
             <w:webHidden/>
           </w:rPr>
@@ -413,6 +442,7 @@
         </w:r>
         <w:r>
           <w:rPr>
+            <w:rFonts w:ascii="Arial" w:hAnsi="Arial" w:cs="Arial"/>
             <w:noProof/>
             <w:webHidden/>
           </w:rPr>
@@ -427,7 +457,7 @@
           <w:tab w:val="right" w:leader="dot" w:pos="9373"/>
         </w:tabs>
         <w:rPr>
-          <w:rFonts w:asciiTheme="minorHAnsi" w:eastAsiaTheme="minorEastAsia" w:hAnsiTheme="minorHAnsi" w:cstheme="minorBidi"/>
+          <w:rFonts w:ascii="Arial" w:eastAsiaTheme="minorEastAsia" w:hAnsi="Arial" w:cs="Arial"/>
           <w:noProof/>
           <w:spacing w:val="0"/>
           <w:sz w:val="22"/>
@@ -435,18 +465,18 @@
           <w:lang w:val="de-DE" w:eastAsia="de-DE"/>
         </w:rPr>
       </w:pPr>
-      <w:hyperlink w:anchor="_Toc7098195" w:history="1">
+      <w:hyperlink w:anchor="_Toc8832219" w:history="1">
         <w:r>
           <w:rPr>
             <w:rStyle w:val="Hyperlink"/>
-            <w:rFonts w:ascii="Arial" w:hAnsi="Arial"/>
+            <w:rFonts w:ascii="Arial" w:hAnsi="Arial" w:cs="Arial"/>
             <w:noProof/>
           </w:rPr>
           <w:t>2.2.</w:t>
         </w:r>
         <w:r>
           <w:rPr>
-            <w:rFonts w:asciiTheme="minorHAnsi" w:eastAsiaTheme="minorEastAsia" w:hAnsiTheme="minorHAnsi" w:cstheme="minorBidi"/>
+            <w:rFonts w:ascii="Arial" w:eastAsiaTheme="minorEastAsia" w:hAnsi="Arial" w:cs="Arial"/>
             <w:noProof/>
             <w:spacing w:val="0"/>
             <w:sz w:val="22"/>
@@ -458,13 +488,14 @@
         <w:r>
           <w:rPr>
             <w:rStyle w:val="Hyperlink"/>
-            <w:rFonts w:ascii="Arial" w:hAnsi="Arial"/>
+            <w:rFonts w:ascii="Arial" w:hAnsi="Arial" w:cs="Arial"/>
             <w:noProof/>
           </w:rPr>
-          <w:t>Hilfsarbeiten</w:t>
+          <w:t>Anhänge</w:t>
         </w:r>
         <w:r>
           <w:rPr>
+            <w:rFonts w:ascii="Arial" w:hAnsi="Arial" w:cs="Arial"/>
             <w:noProof/>
             <w:webHidden/>
           </w:rPr>
@@ -472,6 +503,7 @@
         </w:r>
         <w:r>
           <w:rPr>
+            <w:rFonts w:ascii="Arial" w:hAnsi="Arial" w:cs="Arial"/>
             <w:noProof/>
             <w:webHidden/>
           </w:rPr>
@@ -479,19 +511,22 @@
         </w:r>
         <w:r>
           <w:rPr>
+            <w:rFonts w:ascii="Arial" w:hAnsi="Arial" w:cs="Arial"/>
             <w:noProof/>
             <w:webHidden/>
           </w:rPr>
-          <w:instrText xml:space="preserve"> PAGEREF _Toc7098195 \h </w:instrText>
+          <w:instrText xml:space="preserve"> PAGEREF _Toc8832219 \h </w:instrText>
         </w:r>
         <w:r>
           <w:rPr>
+            <w:rFonts w:ascii="Arial" w:hAnsi="Arial" w:cs="Arial"/>
             <w:noProof/>
             <w:webHidden/>
           </w:rPr>
         </w:r>
         <w:r>
           <w:rPr>
+            <w:rFonts w:ascii="Arial" w:hAnsi="Arial" w:cs="Arial"/>
             <w:noProof/>
             <w:webHidden/>
           </w:rPr>
@@ -499,6 +534,7 @@
         </w:r>
         <w:r>
           <w:rPr>
+            <w:rFonts w:ascii="Arial" w:hAnsi="Arial" w:cs="Arial"/>
             <w:noProof/>
             <w:webHidden/>
           </w:rPr>
@@ -506,99 +542,7 @@
         </w:r>
         <w:r>
           <w:rPr>
-            <w:noProof/>
-            <w:webHidden/>
-          </w:rPr>
-          <w:fldChar w:fldCharType="end"/>
-        </w:r>
-      </w:hyperlink>
-    </w:p>
-    <w:p>
-      <w:pPr>
-        <w:pStyle w:val="Verzeichnis2"/>
-        <w:tabs>
-          <w:tab w:val="right" w:leader="dot" w:pos="9373"/>
-        </w:tabs>
-        <w:rPr>
-          <w:rFonts w:asciiTheme="minorHAnsi" w:eastAsiaTheme="minorEastAsia" w:hAnsiTheme="minorHAnsi" w:cstheme="minorBidi"/>
-          <w:noProof/>
-          <w:spacing w:val="0"/>
-          <w:sz w:val="22"/>
-          <w:szCs w:val="22"/>
-          <w:lang w:val="de-DE" w:eastAsia="de-DE"/>
-        </w:rPr>
-      </w:pPr>
-      <w:hyperlink w:anchor="_Toc7098196" w:history="1">
-        <w:r>
-          <w:rPr>
-            <w:rStyle w:val="Hyperlink"/>
-            <w:rFonts w:ascii="Arial" w:hAnsi="Arial"/>
-            <w:noProof/>
-          </w:rPr>
-          <w:t>2.3.</w:t>
-        </w:r>
-        <w:r>
-          <w:rPr>
-            <w:rFonts w:asciiTheme="minorHAnsi" w:eastAsiaTheme="minorEastAsia" w:hAnsiTheme="minorHAnsi" w:cstheme="minorBidi"/>
-            <w:noProof/>
-            <w:spacing w:val="0"/>
-            <w:sz w:val="22"/>
-            <w:szCs w:val="22"/>
-            <w:lang w:val="de-DE" w:eastAsia="de-DE"/>
-          </w:rPr>
-          <w:tab/>
-        </w:r>
-        <w:r>
-          <w:rPr>
-            <w:rStyle w:val="Hyperlink"/>
-            <w:rFonts w:ascii="Arial" w:hAnsi="Arial"/>
-            <w:noProof/>
-          </w:rPr>
-          <w:t>Anhänge</w:t>
-        </w:r>
-        <w:r>
-          <w:rPr>
-            <w:noProof/>
-            <w:webHidden/>
-          </w:rPr>
-          <w:tab/>
-        </w:r>
-        <w:r>
-          <w:rPr>
-            <w:noProof/>
-            <w:webHidden/>
-          </w:rPr>
-          <w:fldChar w:fldCharType="begin"/>
-        </w:r>
-        <w:r>
-          <w:rPr>
-            <w:noProof/>
-            <w:webHidden/>
-          </w:rPr>
-          <w:instrText xml:space="preserve"> PAGEREF _Toc7098196 \h </w:instrText>
-        </w:r>
-        <w:r>
-          <w:rPr>
-            <w:noProof/>
-            <w:webHidden/>
-          </w:rPr>
-        </w:r>
-        <w:r>
-          <w:rPr>
-            <w:noProof/>
-            <w:webHidden/>
-          </w:rPr>
-          <w:fldChar w:fldCharType="separate"/>
-        </w:r>
-        <w:r>
-          <w:rPr>
-            <w:noProof/>
-            <w:webHidden/>
-          </w:rPr>
-          <w:t>5</w:t>
-        </w:r>
-        <w:r>
-          <w:rPr>
+            <w:rFonts w:ascii="Arial" w:hAnsi="Arial" w:cs="Arial"/>
             <w:noProof/>
             <w:webHidden/>
           </w:rPr>
@@ -824,7 +768,7 @@
                 <w:rFonts w:ascii="Arial" w:hAnsi="Arial" w:cs="Arial"/>
                 <w:szCs w:val="22"/>
               </w:rPr>
-              <w:t>24.04.2019</w:t>
+              <w:t>15.05.2019</w:t>
             </w:r>
           </w:p>
         </w:tc>
@@ -895,229 +839,6 @@
           </w:p>
         </w:tc>
       </w:tr>
-      <w:tr>
-        <w:trPr>
-          <w:trHeight w:val="64"/>
-        </w:trPr>
-        <w:tc>
-          <w:tcPr>
-            <w:tcW w:w="775" w:type="dxa"/>
-          </w:tcPr>
-          <w:p>
-            <w:pPr>
-              <w:rPr>
-                <w:rFonts w:ascii="Arial" w:hAnsi="Arial" w:cs="Arial"/>
-              </w:rPr>
-            </w:pPr>
-            <w:r>
-              <w:rPr>
-                <w:rFonts w:ascii="Arial" w:hAnsi="Arial" w:cs="Arial"/>
-              </w:rPr>
-              <w:t>0.</w:t>
-            </w:r>
-            <w:r>
-              <w:rPr>
-                <w:rFonts w:ascii="Arial" w:hAnsi="Arial" w:cs="Arial"/>
-              </w:rPr>
-              <w:t>2</w:t>
-            </w:r>
-          </w:p>
-        </w:tc>
-        <w:tc>
-          <w:tcPr>
-            <w:tcW w:w="1438" w:type="dxa"/>
-          </w:tcPr>
-          <w:p>
-            <w:pPr>
-              <w:pStyle w:val="Enclosures"/>
-              <w:rPr>
-                <w:rFonts w:ascii="Arial" w:hAnsi="Arial" w:cs="Arial"/>
-                <w:szCs w:val="22"/>
-              </w:rPr>
-            </w:pPr>
-            <w:r>
-              <w:rPr>
-                <w:rFonts w:ascii="Arial" w:hAnsi="Arial" w:cs="Arial"/>
-                <w:szCs w:val="22"/>
-              </w:rPr>
-              <w:t>24.04.2019</w:t>
-            </w:r>
-          </w:p>
-        </w:tc>
-        <w:tc>
-          <w:tcPr>
-            <w:tcW w:w="1789" w:type="dxa"/>
-          </w:tcPr>
-          <w:p>
-            <w:pPr>
-              <w:pStyle w:val="Enclosures"/>
-              <w:rPr>
-                <w:rFonts w:ascii="Arial" w:hAnsi="Arial" w:cs="Arial"/>
-                <w:szCs w:val="22"/>
-              </w:rPr>
-            </w:pPr>
-            <w:r>
-              <w:rPr>
-                <w:rFonts w:ascii="Arial" w:hAnsi="Arial" w:cs="Arial"/>
-                <w:szCs w:val="22"/>
-              </w:rPr>
-              <w:t>Frederik Rieß</w:t>
-            </w:r>
-          </w:p>
-        </w:tc>
-        <w:tc>
-          <w:tcPr>
-            <w:tcW w:w="3574" w:type="dxa"/>
-          </w:tcPr>
-          <w:p>
-            <w:pPr>
-              <w:rPr>
-                <w:rFonts w:ascii="Arial" w:hAnsi="Arial" w:cs="Arial"/>
-              </w:rPr>
-            </w:pPr>
-            <w:r>
-              <w:rPr>
-                <w:rFonts w:ascii="Arial" w:hAnsi="Arial" w:cs="Arial"/>
-              </w:rPr>
-              <w:t>Eintragen</w:t>
-            </w:r>
-            <w:r>
-              <w:rPr>
-                <w:rFonts w:ascii="Arial" w:hAnsi="Arial" w:cs="Arial"/>
-              </w:rPr>
-              <w:t>/Verbesserung der Beschreibungen</w:t>
-            </w:r>
-          </w:p>
-        </w:tc>
-        <w:tc>
-          <w:tcPr>
-            <w:tcW w:w="1797" w:type="dxa"/>
-          </w:tcPr>
-          <w:p>
-            <w:pPr>
-              <w:rPr>
-                <w:rFonts w:ascii="Arial" w:hAnsi="Arial" w:cs="Arial"/>
-              </w:rPr>
-            </w:pPr>
-            <w:r>
-              <w:rPr>
-                <w:rFonts w:ascii="Arial" w:hAnsi="Arial" w:cs="Arial"/>
-              </w:rPr>
-              <w:t>Abgeschlossen</w:t>
-            </w:r>
-          </w:p>
-        </w:tc>
-      </w:tr>
-      <w:tr>
-        <w:trPr>
-          <w:trHeight w:val="64"/>
-        </w:trPr>
-        <w:tc>
-          <w:tcPr>
-            <w:tcW w:w="775" w:type="dxa"/>
-          </w:tcPr>
-          <w:p>
-            <w:pPr>
-              <w:rPr>
-                <w:rFonts w:ascii="Arial" w:hAnsi="Arial" w:cs="Arial"/>
-              </w:rPr>
-            </w:pPr>
-            <w:r>
-              <w:rPr>
-                <w:rFonts w:ascii="Arial" w:hAnsi="Arial" w:cs="Arial"/>
-              </w:rPr>
-              <w:t>1.0</w:t>
-            </w:r>
-          </w:p>
-        </w:tc>
-        <w:tc>
-          <w:tcPr>
-            <w:tcW w:w="1438" w:type="dxa"/>
-          </w:tcPr>
-          <w:p>
-            <w:pPr>
-              <w:pStyle w:val="Enclosures"/>
-              <w:rPr>
-                <w:rFonts w:ascii="Arial" w:hAnsi="Arial" w:cs="Arial"/>
-                <w:szCs w:val="22"/>
-              </w:rPr>
-            </w:pPr>
-            <w:r>
-              <w:rPr>
-                <w:rFonts w:ascii="Arial" w:hAnsi="Arial" w:cs="Arial"/>
-                <w:szCs w:val="22"/>
-              </w:rPr>
-              <w:t>25.04.2019</w:t>
-            </w:r>
-          </w:p>
-        </w:tc>
-        <w:tc>
-          <w:tcPr>
-            <w:tcW w:w="1789" w:type="dxa"/>
-          </w:tcPr>
-          <w:p>
-            <w:pPr>
-              <w:pStyle w:val="Enclosures"/>
-              <w:rPr>
-                <w:rFonts w:ascii="Arial" w:hAnsi="Arial" w:cs="Arial"/>
-                <w:szCs w:val="22"/>
-              </w:rPr>
-            </w:pPr>
-            <w:r>
-              <w:rPr>
-                <w:rFonts w:ascii="Arial" w:hAnsi="Arial" w:cs="Arial"/>
-                <w:szCs w:val="22"/>
-              </w:rPr>
-              <w:t xml:space="preserve">Felix </w:t>
-            </w:r>
-            <w:proofErr w:type="spellStart"/>
-            <w:r>
-              <w:rPr>
-                <w:rFonts w:ascii="Arial" w:hAnsi="Arial" w:cs="Arial"/>
-                <w:szCs w:val="22"/>
-              </w:rPr>
-              <w:t>Willrich</w:t>
-            </w:r>
-            <w:proofErr w:type="spellEnd"/>
-          </w:p>
-        </w:tc>
-        <w:tc>
-          <w:tcPr>
-            <w:tcW w:w="3574" w:type="dxa"/>
-          </w:tcPr>
-          <w:p>
-            <w:pPr>
-              <w:rPr>
-                <w:rFonts w:ascii="Arial" w:hAnsi="Arial" w:cs="Arial"/>
-              </w:rPr>
-            </w:pPr>
-            <w:r>
-              <w:rPr>
-                <w:rFonts w:ascii="Arial" w:hAnsi="Arial" w:cs="Arial"/>
-              </w:rPr>
-              <w:t>Gantt Diagramm erstellt + Finale Version</w:t>
-            </w:r>
-          </w:p>
-        </w:tc>
-        <w:tc>
-          <w:tcPr>
-            <w:tcW w:w="1797" w:type="dxa"/>
-          </w:tcPr>
-          <w:p>
-            <w:pPr>
-              <w:rPr>
-                <w:rFonts w:ascii="Arial" w:hAnsi="Arial" w:cs="Arial"/>
-              </w:rPr>
-            </w:pPr>
-            <w:r>
-              <w:rPr>
-                <w:rFonts w:ascii="Arial" w:hAnsi="Arial" w:cs="Arial"/>
-              </w:rPr>
-              <w:t>Abgeschlossen</w:t>
-            </w:r>
-          </w:p>
-        </w:tc>
-      </w:tr>
     </w:tbl>
     <w:p>
       <w:pPr>
@@ -1166,19 +887,34 @@
           <w:rFonts w:ascii="Arial" w:hAnsi="Arial"/>
         </w:rPr>
       </w:pPr>
-      <w:bookmarkStart w:id="2" w:name="_Toc7098192"/>
+      <w:bookmarkStart w:id="1" w:name="_Toc8832216"/>
       <w:r>
         <w:rPr>
           <w:rFonts w:ascii="Arial" w:hAnsi="Arial"/>
         </w:rPr>
         <w:lastRenderedPageBreak/>
-        <w:t>Ziel Sprint 2</w:t>
+        <w:t xml:space="preserve">Ziel Sprint </w:t>
       </w:r>
-      <w:bookmarkEnd w:id="2"/>
+      <w:r>
+        <w:rPr>
+          <w:rFonts w:ascii="Arial" w:hAnsi="Arial"/>
+        </w:rPr>
+        <w:t>3</w:t>
+      </w:r>
+      <w:bookmarkEnd w:id="1"/>
     </w:p>
-    <w:p/>
     <w:p>
       <w:pPr>
+        <w:rPr>
+          <w:rFonts w:ascii="Arial" w:hAnsi="Arial" w:cs="Arial"/>
+        </w:rPr>
+      </w:pPr>
+    </w:p>
+    <w:p>
+      <w:pPr>
+        <w:adjustRightInd/>
+        <w:snapToGrid/>
+        <w:spacing w:after="160" w:line="259" w:lineRule="auto"/>
         <w:jc w:val="both"/>
         <w:rPr>
           <w:rFonts w:ascii="Arial" w:hAnsi="Arial" w:cs="Arial"/>
@@ -1188,11 +924,26 @@
         <w:rPr>
           <w:rFonts w:ascii="Arial" w:hAnsi="Arial" w:cs="Arial"/>
         </w:rPr>
-        <w:t xml:space="preserve">Am 23.04.2019 wurde ein weiteres Treffen mit dem Kunden vereinbart. Dies sollte dazu dienen den Sprint 1 abzuschließen und gleichzeitig den zweiten Sprint zu besprechen. </w:t>
+        <w:t>Am 14.05.2019 wurde ein weiteres Treffen mit dem Kunden vereinbart</w:t>
+      </w:r>
+      <w:r>
+        <w:rPr>
+          <w:rFonts w:ascii="Arial" w:hAnsi="Arial" w:cs="Arial"/>
+        </w:rPr>
+        <w:t>. Dies sollte dazu dienen den Sprint 2 abzuschließen und den dritten Sprint zu bespreche</w:t>
+      </w:r>
+      <w:r>
+        <w:rPr>
+          <w:rFonts w:ascii="Arial" w:hAnsi="Arial" w:cs="Arial"/>
+        </w:rPr>
+        <w:t>n.</w:t>
       </w:r>
     </w:p>
     <w:p>
       <w:pPr>
+        <w:adjustRightInd/>
+        <w:snapToGrid/>
+        <w:spacing w:after="160" w:line="259" w:lineRule="auto"/>
         <w:jc w:val="both"/>
         <w:rPr>
           <w:rFonts w:ascii="Arial" w:hAnsi="Arial" w:cs="Arial"/>
@@ -1202,49 +953,13 @@
         <w:rPr>
           <w:rFonts w:ascii="Arial" w:hAnsi="Arial" w:cs="Arial"/>
         </w:rPr>
-        <w:t xml:space="preserve">Während dieser Besprechung </w:t>
+        <w:t xml:space="preserve">Während der Besprechung von Sprint 2 und 3 wurden die Komplikationen von Sprint 2 beschrieben und </w:t>
       </w:r>
       <w:r>
         <w:rPr>
           <w:rFonts w:ascii="Arial" w:hAnsi="Arial" w:cs="Arial"/>
         </w:rPr>
-        <w:t xml:space="preserve">wurde vom Kunden ausdrücklich geäußert, dass </w:t>
-      </w:r>
-      <w:r>
-        <w:rPr>
-          <w:rFonts w:ascii="Arial" w:hAnsi="Arial" w:cs="Arial"/>
-        </w:rPr>
-        <w:t xml:space="preserve">das Testen von verschiedenen Parametern und Einflüssen </w:t>
-      </w:r>
-      <w:r>
-        <w:rPr>
-          <w:rFonts w:ascii="Arial" w:hAnsi="Arial" w:cs="Arial"/>
-        </w:rPr>
-        <w:t>gewünscht ist.</w:t>
-      </w:r>
-      <w:r>
-        <w:rPr>
-          <w:rFonts w:ascii="Arial" w:hAnsi="Arial" w:cs="Arial"/>
-        </w:rPr>
-        <w:t xml:space="preserve"> Dies </w:t>
-      </w:r>
-      <w:r>
-        <w:rPr>
-          <w:rFonts w:ascii="Arial" w:hAnsi="Arial" w:cs="Arial"/>
-        </w:rPr>
-        <w:t xml:space="preserve">ist auch der Hauptaspekt unseres Teamprojektes und </w:t>
-      </w:r>
-      <w:r>
-        <w:rPr>
-          <w:rFonts w:ascii="Arial" w:hAnsi="Arial" w:cs="Arial"/>
-        </w:rPr>
-        <w:t>soll dazu führen</w:t>
-      </w:r>
-      <w:r>
-        <w:rPr>
-          <w:rFonts w:ascii="Arial" w:hAnsi="Arial" w:cs="Arial"/>
-        </w:rPr>
-        <w:t>,</w:t>
+        <w:t>dass</w:t>
       </w:r>
       <w:r>
         <w:rPr>
@@ -1256,62 +971,50 @@
         <w:rPr>
           <w:rFonts w:ascii="Arial" w:hAnsi="Arial" w:cs="Arial"/>
         </w:rPr>
-        <w:t>das Programm zu optimieren</w:t>
+        <w:t xml:space="preserve">die Tests </w:t>
       </w:r>
       <w:r>
         <w:rPr>
           <w:rFonts w:ascii="Arial" w:hAnsi="Arial" w:cs="Arial"/>
         </w:rPr>
-        <w:t xml:space="preserve"> und Erkenntnisse für zukünftige Projekte zu gewinnen</w:t>
+        <w:t xml:space="preserve">nicht zufriedenstellend erfüllt worden sind. Gleichzeitig wurden Mängel in dem Standardnetz festgestellt, die </w:t>
       </w:r>
       <w:r>
         <w:rPr>
           <w:rFonts w:ascii="Arial" w:hAnsi="Arial" w:cs="Arial"/>
         </w:rPr>
-        <w:t xml:space="preserve">. </w:t>
-      </w:r>
-    </w:p>
-    <w:p>
-      <w:pPr>
-        <w:jc w:val="both"/>
-        <w:rPr>
-          <w:rFonts w:ascii="Arial" w:hAnsi="Arial" w:cs="Arial"/>
-        </w:rPr>
-      </w:pPr>
-      <w:r>
-        <w:rPr>
-          <w:rFonts w:ascii="Arial" w:hAnsi="Arial" w:cs="Arial"/>
-        </w:rPr>
-        <w:t xml:space="preserve">Aus diesem Grund werden im Sprint 2 diverse Testreihen </w:t>
+        <w:t xml:space="preserve">während der Besprechung korrigiert worden sind. Aus diesem Grund werden alle Tests vom vorherigen Sprint in den dritten Sprint mit übernommen. Es gelten die gleichen Ziele wie in Sprint 2. Es sollen möglichst viele Testdaten </w:t>
       </w:r>
       <w:r>
         <w:rPr>
           <w:rFonts w:ascii="Arial" w:hAnsi="Arial" w:cs="Arial"/>
         </w:rPr>
-        <w:t>bzw. kleine Hilfsarbeiten durchgeführt. Die Arbeitspakete wurden darauf angepasst.</w:t>
+        <w:t>akquiriert</w:t>
       </w:r>
       <w:r>
         <w:rPr>
           <w:rFonts w:ascii="Arial" w:hAnsi="Arial" w:cs="Arial"/>
         </w:rPr>
-        <w:t xml:space="preserve"> Alle Testreihen sollen dokumentiert werden, da diese an den Kunden weitergereicht werden.</w:t>
+        <w:t xml:space="preserve"> </w:t>
       </w:r>
       <w:r>
         <w:rPr>
           <w:rFonts w:ascii="Arial" w:hAnsi="Arial" w:cs="Arial"/>
         </w:rPr>
-        <w:t xml:space="preserve"> Unter anderem sollen verschiedene Größen der Samples oder auch die Augmentation der Bilder getestet werden.</w:t>
+        <w:t>werden</w:t>
       </w:r>
-    </w:p>
-    <w:p>
-      <w:pPr>
-        <w:adjustRightInd/>
-        <w:snapToGrid/>
-        <w:spacing w:after="160" w:line="259" w:lineRule="auto"/>
-        <w:rPr>
-          <w:rFonts w:ascii="Arial" w:hAnsi="Arial" w:cs="Arial"/>
-        </w:rPr>
-      </w:pPr>
+      <w:r>
+        <w:rPr>
+          <w:rFonts w:ascii="Arial" w:hAnsi="Arial" w:cs="Arial"/>
+        </w:rPr>
+        <w:t xml:space="preserve">. Diese Testdaten sollen zum Ende des Sprints alle dem Kunden zur Verfügung gestellt werden. Erkenntnisse über das Netz sind wichtiger </w:t>
+      </w:r>
+      <w:r>
+        <w:rPr>
+          <w:rFonts w:ascii="Arial" w:hAnsi="Arial" w:cs="Arial"/>
+        </w:rPr>
+        <w:t>als ein vollends perfektes System.</w:t>
+      </w:r>
       <w:r>
         <w:rPr>
           <w:rFonts w:ascii="Arial" w:hAnsi="Arial" w:cs="Arial"/>
@@ -1326,7 +1029,7 @@
           <w:rFonts w:ascii="Arial" w:hAnsi="Arial"/>
         </w:rPr>
       </w:pPr>
-      <w:bookmarkStart w:id="3" w:name="_Toc7098193"/>
+      <w:bookmarkStart w:id="2" w:name="_Toc8832217"/>
       <w:r>
         <w:rPr>
           <w:rFonts w:ascii="Arial" w:hAnsi="Arial"/>
@@ -1340,7 +1043,7 @@
         </w:rPr>
         <w:t>rbeitspakete</w:t>
       </w:r>
-      <w:bookmarkEnd w:id="3"/>
+      <w:bookmarkEnd w:id="2"/>
       <w:r>
         <w:rPr>
           <w:rFonts w:ascii="Arial" w:hAnsi="Arial"/>
@@ -1348,30 +1051,31 @@
         <w:t xml:space="preserve"> </w:t>
       </w:r>
     </w:p>
-    <w:p/>
     <w:p>
       <w:pPr>
         <w:rPr>
           <w:rFonts w:ascii="Arial" w:hAnsi="Arial" w:cs="Arial"/>
         </w:rPr>
       </w:pPr>
+    </w:p>
+    <w:p>
+      <w:pPr>
+        <w:jc w:val="both"/>
+        <w:rPr>
+          <w:rFonts w:ascii="Arial" w:hAnsi="Arial" w:cs="Arial"/>
+        </w:rPr>
+      </w:pPr>
       <w:r>
         <w:rPr>
           <w:rFonts w:ascii="Arial" w:hAnsi="Arial" w:cs="Arial"/>
         </w:rPr>
-        <w:t xml:space="preserve">Die Arbeitspakete werden diesmal unterteilt in </w:t>
+        <w:t xml:space="preserve">Die Arbeitspakete </w:t>
       </w:r>
       <w:r>
         <w:rPr>
           <w:rFonts w:ascii="Arial" w:hAnsi="Arial" w:cs="Arial"/>
         </w:rPr>
-        <w:t xml:space="preserve">Testreihen und in </w:t>
-      </w:r>
-      <w:r>
-        <w:rPr>
-          <w:rFonts w:ascii="Arial" w:hAnsi="Arial" w:cs="Arial"/>
-        </w:rPr>
-        <w:t>Hilfsarbeiten. Die Tests stehen dabei im Fokus.</w:t>
+        <w:t>bestehen nur aus Tests, da die Hilfsarbeiten in diesem Sprint soweit abgeschlossen sein sollten.</w:t>
       </w:r>
     </w:p>
     <w:p>
@@ -1381,18 +1085,25 @@
           <w:rFonts w:ascii="Arial" w:hAnsi="Arial"/>
         </w:rPr>
       </w:pPr>
-      <w:bookmarkStart w:id="4" w:name="_Toc7098194"/>
+      <w:bookmarkStart w:id="3" w:name="_Toc8832218"/>
       <w:r>
         <w:rPr>
           <w:rFonts w:ascii="Arial" w:hAnsi="Arial"/>
         </w:rPr>
         <w:t>Tests</w:t>
       </w:r>
-      <w:bookmarkEnd w:id="4"/>
+      <w:bookmarkEnd w:id="3"/>
     </w:p>
-    <w:p/>
     <w:p>
       <w:pPr>
+        <w:rPr>
+          <w:rFonts w:ascii="Arial" w:hAnsi="Arial" w:cs="Arial"/>
+        </w:rPr>
+      </w:pPr>
+    </w:p>
+    <w:p>
+      <w:pPr>
+        <w:jc w:val="both"/>
         <w:rPr>
           <w:rFonts w:ascii="Arial" w:hAnsi="Arial" w:cs="Arial"/>
         </w:rPr>
@@ -2056,7 +1767,7 @@
               <w:rPr>
                 <w:rFonts w:ascii="Arial" w:hAnsi="Arial" w:cs="Arial"/>
               </w:rPr>
-              <w:t>Generator benutzen</w:t>
+              <w:t>Augmentation</w:t>
             </w:r>
           </w:p>
         </w:tc>
@@ -2076,8 +1787,16 @@
               <w:rPr>
                 <w:rFonts w:ascii="Arial" w:hAnsi="Arial" w:cs="Arial"/>
               </w:rPr>
-              <w:t>Frederik Rieß</w:t>
-            </w:r>
+              <w:t xml:space="preserve">Felix </w:t>
+            </w:r>
+            <w:proofErr w:type="spellStart"/>
+            <w:r>
+              <w:rPr>
+                <w:rFonts w:ascii="Arial" w:hAnsi="Arial" w:cs="Arial"/>
+              </w:rPr>
+              <w:t>Willrich</w:t>
+            </w:r>
+            <w:proofErr w:type="spellEnd"/>
           </w:p>
         </w:tc>
         <w:tc>
@@ -2096,7 +1815,7 @@
               <w:rPr>
                 <w:rFonts w:ascii="Arial" w:hAnsi="Arial" w:cs="Arial"/>
               </w:rPr>
-              <w:t>Generatoren könnten als alternative Methode zum Einlesen und Skalieren der Daten benutzt werden.</w:t>
+              <w:t>Die Bilder können verändert werden und dann zum Anlernen benutzt werden. Es soll geschaut werden, ob dies einen Vorteil bringt.</w:t>
             </w:r>
           </w:p>
         </w:tc>
@@ -2142,6 +1861,15 @@
                 <w:rFonts w:ascii="Arial" w:hAnsi="Arial" w:cs="Arial"/>
               </w:rPr>
             </w:pPr>
+            <w:hyperlink r:id="rId10" w:history="1">
+              <w:r>
+                <w:rPr>
+                  <w:rStyle w:val="Hyperlink"/>
+                  <w:rFonts w:ascii="Arial" w:hAnsi="Arial" w:cs="Arial"/>
+                </w:rPr>
+                <w:t>https://github.com/aleju/imgaug</w:t>
+              </w:r>
+            </w:hyperlink>
           </w:p>
         </w:tc>
       </w:tr>
@@ -2162,12 +1890,14 @@
                 <w:rFonts w:ascii="Arial" w:hAnsi="Arial" w:cs="Arial"/>
               </w:rPr>
             </w:pPr>
-            <w:r>
-              <w:rPr>
-                <w:rFonts w:ascii="Arial" w:hAnsi="Arial" w:cs="Arial"/>
-              </w:rPr>
-              <w:t>Augmentation</w:t>
-            </w:r>
+            <w:proofErr w:type="spellStart"/>
+            <w:r>
+              <w:rPr>
+                <w:rFonts w:ascii="Arial" w:hAnsi="Arial" w:cs="Arial"/>
+              </w:rPr>
+              <w:t>Regularization</w:t>
+            </w:r>
+            <w:proofErr w:type="spellEnd"/>
           </w:p>
         </w:tc>
         <w:tc>
@@ -2186,16 +1916,8 @@
               <w:rPr>
                 <w:rFonts w:ascii="Arial" w:hAnsi="Arial" w:cs="Arial"/>
               </w:rPr>
-              <w:t xml:space="preserve">Felix </w:t>
-            </w:r>
-            <w:proofErr w:type="spellStart"/>
-            <w:r>
-              <w:rPr>
-                <w:rFonts w:ascii="Arial" w:hAnsi="Arial" w:cs="Arial"/>
-              </w:rPr>
-              <w:t>Willrich</w:t>
-            </w:r>
-            <w:proofErr w:type="spellEnd"/>
+              <w:t>Jascha Schmidt</w:t>
+            </w:r>
           </w:p>
         </w:tc>
         <w:tc>
@@ -2214,7 +1936,21 @@
               <w:rPr>
                 <w:rFonts w:ascii="Arial" w:hAnsi="Arial" w:cs="Arial"/>
               </w:rPr>
-              <w:t>Die Bilder können verändert werden und dann zum Anlernen benutzt werden. Es soll geschaut werden, ob dies einen Vorteil bringt.</w:t>
+              <w:t xml:space="preserve">Die Bilder können </w:t>
+            </w:r>
+            <w:proofErr w:type="spellStart"/>
+            <w:r>
+              <w:rPr>
+                <w:rFonts w:ascii="Arial" w:hAnsi="Arial" w:cs="Arial"/>
+              </w:rPr>
+              <w:t>Overfitting</w:t>
+            </w:r>
+            <w:proofErr w:type="spellEnd"/>
+            <w:r>
+              <w:rPr>
+                <w:rFonts w:ascii="Arial" w:hAnsi="Arial" w:cs="Arial"/>
+              </w:rPr>
+              <w:t xml:space="preserve"> erzeugen im Netz. Dies führt zu einem zu sensiblen Netz. Dies sollte verhindert werden,</w:t>
             </w:r>
           </w:p>
         </w:tc>
@@ -2228,6 +1964,7 @@
               <w:cnfStyle w:val="000000100000" w:firstRow="0" w:lastRow="0" w:firstColumn="0" w:lastColumn="0" w:oddVBand="0" w:evenVBand="0" w:oddHBand="1" w:evenHBand="0" w:firstRowFirstColumn="0" w:firstRowLastColumn="0" w:lastRowFirstColumn="0" w:lastRowLastColumn="0"/>
               <w:rPr>
                 <w:rFonts w:ascii="Arial" w:hAnsi="Arial" w:cs="Arial"/>
+                <w:szCs w:val="21"/>
               </w:rPr>
             </w:pPr>
             <w:proofErr w:type="spellStart"/>
@@ -2260,15 +1997,12 @@
                 <w:rFonts w:ascii="Arial" w:hAnsi="Arial" w:cs="Arial"/>
               </w:rPr>
             </w:pPr>
-            <w:hyperlink r:id="rId10" w:history="1">
-              <w:r>
-                <w:rPr>
-                  <w:rStyle w:val="Hyperlink"/>
-                  <w:rFonts w:ascii="Arial" w:hAnsi="Arial" w:cs="Arial"/>
-                </w:rPr>
-                <w:t>https://github.com/aleju/imgaug</w:t>
-              </w:r>
-            </w:hyperlink>
+            <w:r>
+              <w:rPr>
+                <w:rFonts w:ascii="Arial" w:hAnsi="Arial" w:cs="Arial"/>
+              </w:rPr>
+              <w:t>keine</w:t>
+            </w:r>
           </w:p>
         </w:tc>
       </w:tr>
@@ -2431,744 +2165,13 @@
           <w:rFonts w:ascii="Arial" w:hAnsi="Arial"/>
         </w:rPr>
       </w:pPr>
-      <w:bookmarkStart w:id="5" w:name="_Toc7098195"/>
-      <w:r>
-        <w:rPr>
-          <w:rFonts w:ascii="Arial" w:hAnsi="Arial"/>
-        </w:rPr>
-        <w:lastRenderedPageBreak/>
-        <w:t>Hilfsarbeiten</w:t>
-      </w:r>
-      <w:bookmarkEnd w:id="5"/>
-    </w:p>
-    <w:p/>
-    <w:p>
-      <w:pPr>
-        <w:rPr>
-          <w:rFonts w:ascii="Arial" w:hAnsi="Arial" w:cs="Arial"/>
-        </w:rPr>
-      </w:pPr>
-      <w:r>
-        <w:rPr>
-          <w:rFonts w:ascii="Arial" w:hAnsi="Arial" w:cs="Arial"/>
-        </w:rPr>
-        <w:t xml:space="preserve">Die Hilfsarbeiten haben den Zweck die eigentlichen Tests zu unterstützen. Hierbei werden </w:t>
-      </w:r>
-      <w:r>
-        <w:rPr>
-          <w:rFonts w:ascii="Arial" w:hAnsi="Arial" w:cs="Arial"/>
-        </w:rPr>
-        <w:t>Skripte geschrieben, Hilfsmittel verstanden bzw. Daten analysiert.</w:t>
-      </w:r>
-    </w:p>
-    <w:p>
-      <w:pPr>
-        <w:rPr>
-          <w:rFonts w:ascii="Arial" w:hAnsi="Arial" w:cs="Arial"/>
-        </w:rPr>
-      </w:pPr>
-    </w:p>
-    <w:p>
-      <w:pPr>
-        <w:rPr>
-          <w:rFonts w:ascii="Arial" w:hAnsi="Arial" w:cs="Arial"/>
-        </w:rPr>
-      </w:pPr>
-    </w:p>
-    <w:tbl>
-      <w:tblPr>
-        <w:tblStyle w:val="Gitternetztabelle4Akzent1"/>
-        <w:tblW w:w="9952" w:type="dxa"/>
-        <w:jc w:val="center"/>
-        <w:tblLayout w:type="fixed"/>
-        <w:tblLook w:val="04A0" w:firstRow="1" w:lastRow="0" w:firstColumn="1" w:lastColumn="0" w:noHBand="0" w:noVBand="1"/>
-      </w:tblPr>
-      <w:tblGrid>
-        <w:gridCol w:w="1838"/>
-        <w:gridCol w:w="1985"/>
-        <w:gridCol w:w="2614"/>
-        <w:gridCol w:w="1508"/>
-        <w:gridCol w:w="2007"/>
-      </w:tblGrid>
-      <w:tr>
-        <w:trPr>
-          <w:cnfStyle w:val="100000000000" w:firstRow="1" w:lastRow="0" w:firstColumn="0" w:lastColumn="0" w:oddVBand="0" w:evenVBand="0" w:oddHBand="0" w:evenHBand="0" w:firstRowFirstColumn="0" w:firstRowLastColumn="0" w:lastRowFirstColumn="0" w:lastRowLastColumn="0"/>
-          <w:trHeight w:val="782"/>
-          <w:jc w:val="center"/>
-        </w:trPr>
-        <w:tc>
-          <w:tcPr>
-            <w:cnfStyle w:val="001000000000" w:firstRow="0" w:lastRow="0" w:firstColumn="1" w:lastColumn="0" w:oddVBand="0" w:evenVBand="0" w:oddHBand="0" w:evenHBand="0" w:firstRowFirstColumn="0" w:firstRowLastColumn="0" w:lastRowFirstColumn="0" w:lastRowLastColumn="0"/>
-            <w:tcW w:w="1838" w:type="dxa"/>
-          </w:tcPr>
-          <w:p>
-            <w:pPr>
-              <w:pStyle w:val="KeinLeerraum"/>
-              <w:rPr>
-                <w:rFonts w:ascii="Arial" w:hAnsi="Arial" w:cs="Arial"/>
-              </w:rPr>
-            </w:pPr>
-            <w:r>
-              <w:rPr>
-                <w:rFonts w:ascii="Arial" w:hAnsi="Arial" w:cs="Arial"/>
-              </w:rPr>
-              <w:t>Arbeitspaket</w:t>
-            </w:r>
-          </w:p>
-        </w:tc>
-        <w:tc>
-          <w:tcPr>
-            <w:tcW w:w="1985" w:type="dxa"/>
-          </w:tcPr>
-          <w:p>
-            <w:pPr>
-              <w:pStyle w:val="KeinLeerraum"/>
-              <w:cnfStyle w:val="100000000000" w:firstRow="1" w:lastRow="0" w:firstColumn="0" w:lastColumn="0" w:oddVBand="0" w:evenVBand="0" w:oddHBand="0" w:evenHBand="0" w:firstRowFirstColumn="0" w:firstRowLastColumn="0" w:lastRowFirstColumn="0" w:lastRowLastColumn="0"/>
-              <w:rPr>
-                <w:rFonts w:ascii="Arial" w:hAnsi="Arial" w:cs="Arial"/>
-              </w:rPr>
-            </w:pPr>
-            <w:r>
-              <w:rPr>
-                <w:rFonts w:ascii="Arial" w:hAnsi="Arial" w:cs="Arial"/>
-              </w:rPr>
-              <w:t>(Haupt-) Verantwortlicher</w:t>
-            </w:r>
-          </w:p>
-        </w:tc>
-        <w:tc>
-          <w:tcPr>
-            <w:tcW w:w="2614" w:type="dxa"/>
-          </w:tcPr>
-          <w:p>
-            <w:pPr>
-              <w:pStyle w:val="KeinLeerraum"/>
-              <w:cnfStyle w:val="100000000000" w:firstRow="1" w:lastRow="0" w:firstColumn="0" w:lastColumn="0" w:oddVBand="0" w:evenVBand="0" w:oddHBand="0" w:evenHBand="0" w:firstRowFirstColumn="0" w:firstRowLastColumn="0" w:lastRowFirstColumn="0" w:lastRowLastColumn="0"/>
-              <w:rPr>
-                <w:rFonts w:ascii="Arial" w:hAnsi="Arial" w:cs="Arial"/>
-              </w:rPr>
-            </w:pPr>
-            <w:r>
-              <w:rPr>
-                <w:rFonts w:ascii="Arial" w:hAnsi="Arial" w:cs="Arial"/>
-              </w:rPr>
-              <w:t>Beschreibung</w:t>
-            </w:r>
-          </w:p>
-        </w:tc>
-        <w:tc>
-          <w:tcPr>
-            <w:tcW w:w="1508" w:type="dxa"/>
-          </w:tcPr>
-          <w:p>
-            <w:pPr>
-              <w:pStyle w:val="KeinLeerraum"/>
-              <w:cnfStyle w:val="100000000000" w:firstRow="1" w:lastRow="0" w:firstColumn="0" w:lastColumn="0" w:oddVBand="0" w:evenVBand="0" w:oddHBand="0" w:evenHBand="0" w:firstRowFirstColumn="0" w:firstRowLastColumn="0" w:lastRowFirstColumn="0" w:lastRowLastColumn="0"/>
-              <w:rPr>
-                <w:rFonts w:ascii="Arial" w:hAnsi="Arial" w:cs="Arial"/>
-              </w:rPr>
-            </w:pPr>
-            <w:r>
-              <w:rPr>
-                <w:rFonts w:ascii="Arial" w:hAnsi="Arial" w:cs="Arial"/>
-              </w:rPr>
-              <w:t>Benötigte Ressourcen</w:t>
-            </w:r>
-          </w:p>
-        </w:tc>
-        <w:tc>
-          <w:tcPr>
-            <w:tcW w:w="2007" w:type="dxa"/>
-          </w:tcPr>
-          <w:p>
-            <w:pPr>
-              <w:pStyle w:val="KeinLeerraum"/>
-              <w:cnfStyle w:val="100000000000" w:firstRow="1" w:lastRow="0" w:firstColumn="0" w:lastColumn="0" w:oddVBand="0" w:evenVBand="0" w:oddHBand="0" w:evenHBand="0" w:firstRowFirstColumn="0" w:firstRowLastColumn="0" w:lastRowFirstColumn="0" w:lastRowLastColumn="0"/>
-              <w:rPr>
-                <w:rFonts w:ascii="Arial" w:hAnsi="Arial" w:cs="Arial"/>
-              </w:rPr>
-            </w:pPr>
-            <w:r>
-              <w:rPr>
-                <w:rFonts w:ascii="Arial" w:hAnsi="Arial" w:cs="Arial"/>
-              </w:rPr>
-              <w:t>Abhängigkeiten</w:t>
-            </w:r>
-          </w:p>
-        </w:tc>
-      </w:tr>
-      <w:tr>
-        <w:trPr>
-          <w:cnfStyle w:val="000000100000" w:firstRow="0" w:lastRow="0" w:firstColumn="0" w:lastColumn="0" w:oddVBand="0" w:evenVBand="0" w:oddHBand="1" w:evenHBand="0" w:firstRowFirstColumn="0" w:firstRowLastColumn="0" w:lastRowFirstColumn="0" w:lastRowLastColumn="0"/>
-          <w:trHeight w:val="1029"/>
-          <w:jc w:val="center"/>
-        </w:trPr>
-        <w:tc>
-          <w:tcPr>
-            <w:cnfStyle w:val="001000000000" w:firstRow="0" w:lastRow="0" w:firstColumn="1" w:lastColumn="0" w:oddVBand="0" w:evenVBand="0" w:oddHBand="0" w:evenHBand="0" w:firstRowFirstColumn="0" w:firstRowLastColumn="0" w:lastRowFirstColumn="0" w:lastRowLastColumn="0"/>
-            <w:tcW w:w="1838" w:type="dxa"/>
-          </w:tcPr>
-          <w:p>
-            <w:pPr>
-              <w:pStyle w:val="KeinLeerraum"/>
-              <w:rPr>
-                <w:rFonts w:ascii="Arial" w:hAnsi="Arial" w:cs="Arial"/>
-                <w:szCs w:val="21"/>
-              </w:rPr>
-            </w:pPr>
-            <w:r>
-              <w:rPr>
-                <w:rFonts w:ascii="Arial" w:hAnsi="Arial" w:cs="Arial"/>
-                <w:szCs w:val="21"/>
-              </w:rPr>
-              <w:t>Bilder Ordnerstruktur</w:t>
-            </w:r>
-          </w:p>
-        </w:tc>
-        <w:tc>
-          <w:tcPr>
-            <w:tcW w:w="1985" w:type="dxa"/>
-          </w:tcPr>
-          <w:p>
-            <w:pPr>
-              <w:pStyle w:val="KeinLeerraum"/>
-              <w:cnfStyle w:val="000000100000" w:firstRow="0" w:lastRow="0" w:firstColumn="0" w:lastColumn="0" w:oddVBand="0" w:evenVBand="0" w:oddHBand="1" w:evenHBand="0" w:firstRowFirstColumn="0" w:firstRowLastColumn="0" w:lastRowFirstColumn="0" w:lastRowLastColumn="0"/>
-              <w:rPr>
-                <w:rFonts w:ascii="Arial" w:hAnsi="Arial" w:cs="Arial"/>
-                <w:szCs w:val="21"/>
-              </w:rPr>
-            </w:pPr>
-            <w:r>
-              <w:rPr>
-                <w:rFonts w:ascii="Arial" w:hAnsi="Arial" w:cs="Arial"/>
-                <w:szCs w:val="21"/>
-              </w:rPr>
-              <w:t xml:space="preserve">Felix </w:t>
-            </w:r>
-            <w:proofErr w:type="spellStart"/>
-            <w:r>
-              <w:rPr>
-                <w:rFonts w:ascii="Arial" w:hAnsi="Arial" w:cs="Arial"/>
-                <w:szCs w:val="21"/>
-              </w:rPr>
-              <w:t>Willrich</w:t>
-            </w:r>
-            <w:proofErr w:type="spellEnd"/>
-          </w:p>
-        </w:tc>
-        <w:tc>
-          <w:tcPr>
-            <w:tcW w:w="2614" w:type="dxa"/>
-          </w:tcPr>
-          <w:p>
-            <w:pPr>
-              <w:pStyle w:val="KeinLeerraum"/>
-              <w:cnfStyle w:val="000000100000" w:firstRow="0" w:lastRow="0" w:firstColumn="0" w:lastColumn="0" w:oddVBand="0" w:evenVBand="0" w:oddHBand="1" w:evenHBand="0" w:firstRowFirstColumn="0" w:firstRowLastColumn="0" w:lastRowFirstColumn="0" w:lastRowLastColumn="0"/>
-              <w:rPr>
-                <w:rFonts w:ascii="Arial" w:hAnsi="Arial" w:cs="Arial"/>
-                <w:szCs w:val="21"/>
-              </w:rPr>
-            </w:pPr>
-            <w:r>
-              <w:rPr>
-                <w:rFonts w:ascii="Arial" w:hAnsi="Arial" w:cs="Arial"/>
-                <w:szCs w:val="21"/>
-              </w:rPr>
-              <w:t>Verschiedene Pakete zum Anlernen und Testen des Netzes werden erstellt.</w:t>
-            </w:r>
-            <w:r>
-              <w:rPr>
-                <w:rFonts w:ascii="Arial" w:hAnsi="Arial" w:cs="Arial"/>
-                <w:szCs w:val="21"/>
-              </w:rPr>
-              <w:t xml:space="preserve"> Möglichst breite Streuung soll angestrebt werden.</w:t>
-            </w:r>
-          </w:p>
-        </w:tc>
-        <w:tc>
-          <w:tcPr>
-            <w:tcW w:w="1508" w:type="dxa"/>
-          </w:tcPr>
-          <w:p>
-            <w:pPr>
-              <w:pStyle w:val="KeinLeerraum"/>
-              <w:cnfStyle w:val="000000100000" w:firstRow="0" w:lastRow="0" w:firstColumn="0" w:lastColumn="0" w:oddVBand="0" w:evenVBand="0" w:oddHBand="1" w:evenHBand="0" w:firstRowFirstColumn="0" w:firstRowLastColumn="0" w:lastRowFirstColumn="0" w:lastRowLastColumn="0"/>
-              <w:rPr>
-                <w:rFonts w:ascii="Arial" w:hAnsi="Arial" w:cs="Arial"/>
-                <w:szCs w:val="21"/>
-              </w:rPr>
-            </w:pPr>
-            <w:proofErr w:type="spellStart"/>
-            <w:r>
-              <w:rPr>
-                <w:rFonts w:ascii="Arial" w:hAnsi="Arial" w:cs="Arial"/>
-                <w:szCs w:val="21"/>
-              </w:rPr>
-              <w:t>Onedrive</w:t>
-            </w:r>
-            <w:proofErr w:type="spellEnd"/>
-            <w:r>
-              <w:rPr>
-                <w:rFonts w:ascii="Arial" w:hAnsi="Arial" w:cs="Arial"/>
-                <w:szCs w:val="21"/>
-              </w:rPr>
-              <w:t>, Bilder</w:t>
-            </w:r>
-          </w:p>
-        </w:tc>
-        <w:tc>
-          <w:tcPr>
-            <w:tcW w:w="2007" w:type="dxa"/>
-          </w:tcPr>
-          <w:p>
-            <w:pPr>
-              <w:pStyle w:val="KeinLeerraum"/>
-              <w:cnfStyle w:val="000000100000" w:firstRow="0" w:lastRow="0" w:firstColumn="0" w:lastColumn="0" w:oddVBand="0" w:evenVBand="0" w:oddHBand="1" w:evenHBand="0" w:firstRowFirstColumn="0" w:firstRowLastColumn="0" w:lastRowFirstColumn="0" w:lastRowLastColumn="0"/>
-              <w:rPr>
-                <w:rFonts w:ascii="Arial" w:hAnsi="Arial" w:cs="Arial"/>
-                <w:szCs w:val="21"/>
-              </w:rPr>
-            </w:pPr>
-            <w:r>
-              <w:rPr>
-                <w:rFonts w:ascii="Arial" w:hAnsi="Arial" w:cs="Arial"/>
-                <w:szCs w:val="21"/>
-              </w:rPr>
-              <w:t>keine</w:t>
-            </w:r>
-          </w:p>
-        </w:tc>
-      </w:tr>
-      <w:tr>
-        <w:trPr>
-          <w:trHeight w:val="782"/>
-          <w:jc w:val="center"/>
-        </w:trPr>
-        <w:tc>
-          <w:tcPr>
-            <w:cnfStyle w:val="001000000000" w:firstRow="0" w:lastRow="0" w:firstColumn="1" w:lastColumn="0" w:oddVBand="0" w:evenVBand="0" w:oddHBand="0" w:evenHBand="0" w:firstRowFirstColumn="0" w:firstRowLastColumn="0" w:lastRowFirstColumn="0" w:lastRowLastColumn="0"/>
-            <w:tcW w:w="1838" w:type="dxa"/>
-          </w:tcPr>
-          <w:p>
-            <w:pPr>
-              <w:pStyle w:val="KeinLeerraum"/>
-              <w:rPr>
-                <w:rFonts w:ascii="Arial" w:hAnsi="Arial" w:cs="Arial"/>
-                <w:szCs w:val="21"/>
-              </w:rPr>
-            </w:pPr>
-            <w:r>
-              <w:rPr>
-                <w:rFonts w:ascii="Arial" w:hAnsi="Arial" w:cs="Arial"/>
-              </w:rPr>
-              <w:t>Ausschneiden der Parkplätze überarbeiten</w:t>
-            </w:r>
-          </w:p>
-        </w:tc>
-        <w:tc>
-          <w:tcPr>
-            <w:tcW w:w="1985" w:type="dxa"/>
-          </w:tcPr>
-          <w:p>
-            <w:pPr>
-              <w:pStyle w:val="KeinLeerraum"/>
-              <w:cnfStyle w:val="000000000000" w:firstRow="0" w:lastRow="0" w:firstColumn="0" w:lastColumn="0" w:oddVBand="0" w:evenVBand="0" w:oddHBand="0" w:evenHBand="0" w:firstRowFirstColumn="0" w:firstRowLastColumn="0" w:lastRowFirstColumn="0" w:lastRowLastColumn="0"/>
-              <w:rPr>
-                <w:rFonts w:ascii="Arial" w:hAnsi="Arial" w:cs="Arial"/>
-                <w:szCs w:val="21"/>
-              </w:rPr>
-            </w:pPr>
-            <w:r>
-              <w:rPr>
-                <w:rFonts w:ascii="Arial" w:hAnsi="Arial" w:cs="Arial"/>
-                <w:szCs w:val="21"/>
-              </w:rPr>
-              <w:t xml:space="preserve">Felix </w:t>
-            </w:r>
-            <w:proofErr w:type="spellStart"/>
-            <w:r>
-              <w:rPr>
-                <w:rFonts w:ascii="Arial" w:hAnsi="Arial" w:cs="Arial"/>
-                <w:szCs w:val="21"/>
-              </w:rPr>
-              <w:t>Willrich</w:t>
-            </w:r>
-            <w:proofErr w:type="spellEnd"/>
-            <w:r>
-              <w:rPr>
-                <w:rFonts w:ascii="Arial" w:hAnsi="Arial" w:cs="Arial"/>
-                <w:szCs w:val="21"/>
-              </w:rPr>
-              <w:t>, Jascha Schmidt</w:t>
-            </w:r>
-          </w:p>
-        </w:tc>
-        <w:tc>
-          <w:tcPr>
-            <w:tcW w:w="2614" w:type="dxa"/>
-          </w:tcPr>
-          <w:p>
-            <w:pPr>
-              <w:pStyle w:val="KeinLeerraum"/>
-              <w:cnfStyle w:val="000000000000" w:firstRow="0" w:lastRow="0" w:firstColumn="0" w:lastColumn="0" w:oddVBand="0" w:evenVBand="0" w:oddHBand="0" w:evenHBand="0" w:firstRowFirstColumn="0" w:firstRowLastColumn="0" w:lastRowFirstColumn="0" w:lastRowLastColumn="0"/>
-              <w:rPr>
-                <w:rFonts w:ascii="Arial" w:hAnsi="Arial" w:cs="Arial"/>
-                <w:szCs w:val="21"/>
-              </w:rPr>
-            </w:pPr>
-            <w:r>
-              <w:rPr>
-                <w:rFonts w:ascii="Arial" w:hAnsi="Arial" w:cs="Arial"/>
-              </w:rPr>
-              <w:t xml:space="preserve">Zurzeit </w:t>
-            </w:r>
-            <w:r>
-              <w:rPr>
-                <w:rFonts w:ascii="Arial" w:hAnsi="Arial" w:cs="Arial"/>
-              </w:rPr>
-              <w:t>werden bei dem Skript verschiedene Störfaktoren mit ausgeschnitten. Diese sollen beseitigt werden.</w:t>
-            </w:r>
-          </w:p>
-        </w:tc>
-        <w:tc>
-          <w:tcPr>
-            <w:tcW w:w="1508" w:type="dxa"/>
-          </w:tcPr>
-          <w:p>
-            <w:pPr>
-              <w:pStyle w:val="KeinLeerraum"/>
-              <w:cnfStyle w:val="000000000000" w:firstRow="0" w:lastRow="0" w:firstColumn="0" w:lastColumn="0" w:oddVBand="0" w:evenVBand="0" w:oddHBand="0" w:evenHBand="0" w:firstRowFirstColumn="0" w:firstRowLastColumn="0" w:lastRowFirstColumn="0" w:lastRowLastColumn="0"/>
-              <w:rPr>
-                <w:rFonts w:ascii="Arial" w:hAnsi="Arial" w:cs="Arial"/>
-                <w:szCs w:val="21"/>
-              </w:rPr>
-            </w:pPr>
-            <w:proofErr w:type="spellStart"/>
-            <w:r>
-              <w:rPr>
-                <w:rFonts w:ascii="Arial" w:hAnsi="Arial" w:cs="Arial"/>
-                <w:szCs w:val="21"/>
-              </w:rPr>
-              <w:t>Jupyter</w:t>
-            </w:r>
-            <w:proofErr w:type="spellEnd"/>
-            <w:r>
-              <w:rPr>
-                <w:rFonts w:ascii="Arial" w:hAnsi="Arial" w:cs="Arial"/>
-                <w:szCs w:val="21"/>
-              </w:rPr>
-              <w:t xml:space="preserve"> Notebook mit Frameworks</w:t>
-            </w:r>
-          </w:p>
-        </w:tc>
-        <w:tc>
-          <w:tcPr>
-            <w:tcW w:w="2007" w:type="dxa"/>
-          </w:tcPr>
-          <w:p>
-            <w:pPr>
-              <w:pStyle w:val="KeinLeerraum"/>
-              <w:cnfStyle w:val="000000000000" w:firstRow="0" w:lastRow="0" w:firstColumn="0" w:lastColumn="0" w:oddVBand="0" w:evenVBand="0" w:oddHBand="0" w:evenHBand="0" w:firstRowFirstColumn="0" w:firstRowLastColumn="0" w:lastRowFirstColumn="0" w:lastRowLastColumn="0"/>
-              <w:rPr>
-                <w:rFonts w:ascii="Arial" w:hAnsi="Arial" w:cs="Arial"/>
-                <w:szCs w:val="21"/>
-              </w:rPr>
-            </w:pPr>
-            <w:r>
-              <w:rPr>
-                <w:rFonts w:ascii="Arial" w:hAnsi="Arial" w:cs="Arial"/>
-              </w:rPr>
-              <w:t>Skript zum Ausschneiden der Bilder aus einem großen Parkplatz, Ausgeschnittene Bilder</w:t>
-            </w:r>
-          </w:p>
-        </w:tc>
-      </w:tr>
-      <w:tr>
-        <w:trPr>
-          <w:cnfStyle w:val="000000100000" w:firstRow="0" w:lastRow="0" w:firstColumn="0" w:lastColumn="0" w:oddVBand="0" w:evenVBand="0" w:oddHBand="1" w:evenHBand="0" w:firstRowFirstColumn="0" w:firstRowLastColumn="0" w:lastRowFirstColumn="0" w:lastRowLastColumn="0"/>
-          <w:trHeight w:val="782"/>
-          <w:jc w:val="center"/>
-        </w:trPr>
-        <w:tc>
-          <w:tcPr>
-            <w:cnfStyle w:val="001000000000" w:firstRow="0" w:lastRow="0" w:firstColumn="1" w:lastColumn="0" w:oddVBand="0" w:evenVBand="0" w:oddHBand="0" w:evenHBand="0" w:firstRowFirstColumn="0" w:firstRowLastColumn="0" w:lastRowFirstColumn="0" w:lastRowLastColumn="0"/>
-            <w:tcW w:w="1838" w:type="dxa"/>
-          </w:tcPr>
-          <w:p>
-            <w:pPr>
-              <w:pStyle w:val="KeinLeerraum"/>
-              <w:rPr>
-                <w:rFonts w:ascii="Arial" w:hAnsi="Arial" w:cs="Arial"/>
-                <w:szCs w:val="21"/>
-              </w:rPr>
-            </w:pPr>
-            <w:r>
-              <w:rPr>
-                <w:rFonts w:ascii="Arial" w:hAnsi="Arial" w:cs="Arial"/>
-                <w:szCs w:val="21"/>
-              </w:rPr>
-              <w:t>Skript zum Ermitteln der Größe der Bilder</w:t>
-            </w:r>
-          </w:p>
-        </w:tc>
-        <w:tc>
-          <w:tcPr>
-            <w:tcW w:w="1985" w:type="dxa"/>
-          </w:tcPr>
-          <w:p>
-            <w:pPr>
-              <w:pStyle w:val="KeinLeerraum"/>
-              <w:cnfStyle w:val="000000100000" w:firstRow="0" w:lastRow="0" w:firstColumn="0" w:lastColumn="0" w:oddVBand="0" w:evenVBand="0" w:oddHBand="1" w:evenHBand="0" w:firstRowFirstColumn="0" w:firstRowLastColumn="0" w:lastRowFirstColumn="0" w:lastRowLastColumn="0"/>
-              <w:rPr>
-                <w:rFonts w:ascii="Arial" w:hAnsi="Arial" w:cs="Arial"/>
-                <w:szCs w:val="21"/>
-              </w:rPr>
-            </w:pPr>
-            <w:r>
-              <w:rPr>
-                <w:rFonts w:ascii="Arial" w:hAnsi="Arial" w:cs="Arial"/>
-                <w:szCs w:val="21"/>
-              </w:rPr>
-              <w:t>Pit Ehlers</w:t>
-            </w:r>
-          </w:p>
-        </w:tc>
-        <w:tc>
-          <w:tcPr>
-            <w:tcW w:w="2614" w:type="dxa"/>
-          </w:tcPr>
-          <w:p>
-            <w:pPr>
-              <w:pStyle w:val="KeinLeerraum"/>
-              <w:cnfStyle w:val="000000100000" w:firstRow="0" w:lastRow="0" w:firstColumn="0" w:lastColumn="0" w:oddVBand="0" w:evenVBand="0" w:oddHBand="1" w:evenHBand="0" w:firstRowFirstColumn="0" w:firstRowLastColumn="0" w:lastRowFirstColumn="0" w:lastRowLastColumn="0"/>
-              <w:rPr>
-                <w:rFonts w:ascii="Arial" w:hAnsi="Arial" w:cs="Arial"/>
-                <w:szCs w:val="21"/>
-              </w:rPr>
-            </w:pPr>
-            <w:r>
-              <w:rPr>
-                <w:rFonts w:ascii="Arial" w:hAnsi="Arial" w:cs="Arial"/>
-                <w:szCs w:val="21"/>
-              </w:rPr>
-              <w:t xml:space="preserve">Ein Skript zum Ermitteln der Größe der ausgeschnittenen Parkplätze soll geschrieben werden. Dies hilft danach, verschiedene </w:t>
-            </w:r>
-            <w:r>
-              <w:rPr>
-                <w:rFonts w:ascii="Arial" w:hAnsi="Arial" w:cs="Arial"/>
-                <w:szCs w:val="21"/>
-              </w:rPr>
-              <w:t>Inputgrößen zu wählen.</w:t>
-            </w:r>
-          </w:p>
-        </w:tc>
-        <w:tc>
-          <w:tcPr>
-            <w:tcW w:w="1508" w:type="dxa"/>
-          </w:tcPr>
-          <w:p>
-            <w:pPr>
-              <w:pStyle w:val="KeinLeerraum"/>
-              <w:cnfStyle w:val="000000100000" w:firstRow="0" w:lastRow="0" w:firstColumn="0" w:lastColumn="0" w:oddVBand="0" w:evenVBand="0" w:oddHBand="1" w:evenHBand="0" w:firstRowFirstColumn="0" w:firstRowLastColumn="0" w:lastRowFirstColumn="0" w:lastRowLastColumn="0"/>
-              <w:rPr>
-                <w:rFonts w:ascii="Arial" w:hAnsi="Arial" w:cs="Arial"/>
-                <w:szCs w:val="21"/>
-              </w:rPr>
-            </w:pPr>
-            <w:r>
-              <w:rPr>
-                <w:rFonts w:ascii="Arial" w:hAnsi="Arial" w:cs="Arial"/>
-                <w:szCs w:val="21"/>
-              </w:rPr>
-              <w:t>Python, Bilder</w:t>
-            </w:r>
-          </w:p>
-        </w:tc>
-        <w:tc>
-          <w:tcPr>
-            <w:tcW w:w="2007" w:type="dxa"/>
-          </w:tcPr>
-          <w:p>
-            <w:pPr>
-              <w:pStyle w:val="KeinLeerraum"/>
-              <w:cnfStyle w:val="000000100000" w:firstRow="0" w:lastRow="0" w:firstColumn="0" w:lastColumn="0" w:oddVBand="0" w:evenVBand="0" w:oddHBand="1" w:evenHBand="0" w:firstRowFirstColumn="0" w:firstRowLastColumn="0" w:lastRowFirstColumn="0" w:lastRowLastColumn="0"/>
-              <w:rPr>
-                <w:rFonts w:ascii="Arial" w:hAnsi="Arial" w:cs="Arial"/>
-                <w:szCs w:val="21"/>
-              </w:rPr>
-            </w:pPr>
-            <w:r>
-              <w:rPr>
-                <w:rFonts w:ascii="Arial" w:hAnsi="Arial" w:cs="Arial"/>
-                <w:szCs w:val="21"/>
-              </w:rPr>
-              <w:t>keine</w:t>
-            </w:r>
-          </w:p>
-        </w:tc>
-      </w:tr>
-      <w:tr>
-        <w:trPr>
-          <w:trHeight w:val="782"/>
-          <w:jc w:val="center"/>
-        </w:trPr>
-        <w:tc>
-          <w:tcPr>
-            <w:cnfStyle w:val="001000000000" w:firstRow="0" w:lastRow="0" w:firstColumn="1" w:lastColumn="0" w:oddVBand="0" w:evenVBand="0" w:oddHBand="0" w:evenHBand="0" w:firstRowFirstColumn="0" w:firstRowLastColumn="0" w:lastRowFirstColumn="0" w:lastRowLastColumn="0"/>
-            <w:tcW w:w="1838" w:type="dxa"/>
-          </w:tcPr>
-          <w:p>
-            <w:pPr>
-              <w:pStyle w:val="KeinLeerraum"/>
-              <w:rPr>
-                <w:rFonts w:ascii="Arial" w:hAnsi="Arial" w:cs="Arial"/>
-                <w:szCs w:val="21"/>
-              </w:rPr>
-            </w:pPr>
-            <w:proofErr w:type="spellStart"/>
-            <w:r>
-              <w:rPr>
-                <w:rFonts w:ascii="Arial" w:hAnsi="Arial" w:cs="Arial"/>
-                <w:szCs w:val="21"/>
-              </w:rPr>
-              <w:t>Collab</w:t>
-            </w:r>
-            <w:proofErr w:type="spellEnd"/>
-            <w:r>
-              <w:rPr>
-                <w:rFonts w:ascii="Arial" w:hAnsi="Arial" w:cs="Arial"/>
-                <w:szCs w:val="21"/>
-              </w:rPr>
-              <w:t xml:space="preserve"> einarbeiten</w:t>
-            </w:r>
-          </w:p>
-        </w:tc>
-        <w:tc>
-          <w:tcPr>
-            <w:tcW w:w="1985" w:type="dxa"/>
-          </w:tcPr>
-          <w:p>
-            <w:pPr>
-              <w:pStyle w:val="KeinLeerraum"/>
-              <w:cnfStyle w:val="000000000000" w:firstRow="0" w:lastRow="0" w:firstColumn="0" w:lastColumn="0" w:oddVBand="0" w:evenVBand="0" w:oddHBand="0" w:evenHBand="0" w:firstRowFirstColumn="0" w:firstRowLastColumn="0" w:lastRowFirstColumn="0" w:lastRowLastColumn="0"/>
-              <w:rPr>
-                <w:rFonts w:ascii="Arial" w:hAnsi="Arial" w:cs="Arial"/>
-                <w:szCs w:val="21"/>
-              </w:rPr>
-            </w:pPr>
-            <w:r>
-              <w:rPr>
-                <w:rFonts w:ascii="Arial" w:hAnsi="Arial" w:cs="Arial"/>
-              </w:rPr>
-              <w:t xml:space="preserve">Felix </w:t>
-            </w:r>
-            <w:proofErr w:type="spellStart"/>
-            <w:r>
-              <w:rPr>
-                <w:rFonts w:ascii="Arial" w:hAnsi="Arial" w:cs="Arial"/>
-              </w:rPr>
-              <w:t>Willrich</w:t>
-            </w:r>
-            <w:proofErr w:type="spellEnd"/>
-            <w:r>
-              <w:rPr>
-                <w:rFonts w:ascii="Arial" w:hAnsi="Arial" w:cs="Arial"/>
-              </w:rPr>
-              <w:t>, Frederik Rieß, Pit Ehlers, Jascha Schmidt</w:t>
-            </w:r>
-          </w:p>
-        </w:tc>
-        <w:tc>
-          <w:tcPr>
-            <w:tcW w:w="2614" w:type="dxa"/>
-          </w:tcPr>
-          <w:p>
-            <w:pPr>
-              <w:pStyle w:val="KeinLeerraum"/>
-              <w:cnfStyle w:val="000000000000" w:firstRow="0" w:lastRow="0" w:firstColumn="0" w:lastColumn="0" w:oddVBand="0" w:evenVBand="0" w:oddHBand="0" w:evenHBand="0" w:firstRowFirstColumn="0" w:firstRowLastColumn="0" w:lastRowFirstColumn="0" w:lastRowLastColumn="0"/>
-              <w:rPr>
-                <w:rFonts w:ascii="Arial" w:hAnsi="Arial" w:cs="Arial"/>
-                <w:szCs w:val="21"/>
-              </w:rPr>
-            </w:pPr>
-            <w:r>
-              <w:rPr>
-                <w:rFonts w:ascii="Arial" w:hAnsi="Arial" w:cs="Arial"/>
-                <w:szCs w:val="21"/>
-              </w:rPr>
-              <w:t>Da zurzeit keine geeignete Hardware bereitsteht, soll ein öffentliches Netz genutzt werden. Dies soll jeder verstanden haben.</w:t>
-            </w:r>
-          </w:p>
-        </w:tc>
-        <w:tc>
-          <w:tcPr>
-            <w:tcW w:w="1508" w:type="dxa"/>
-          </w:tcPr>
-          <w:p>
-            <w:pPr>
-              <w:pStyle w:val="KeinLeerraum"/>
-              <w:cnfStyle w:val="000000000000" w:firstRow="0" w:lastRow="0" w:firstColumn="0" w:lastColumn="0" w:oddVBand="0" w:evenVBand="0" w:oddHBand="0" w:evenHBand="0" w:firstRowFirstColumn="0" w:firstRowLastColumn="0" w:lastRowFirstColumn="0" w:lastRowLastColumn="0"/>
-              <w:rPr>
-                <w:rFonts w:ascii="Arial" w:hAnsi="Arial" w:cs="Arial"/>
-                <w:szCs w:val="21"/>
-              </w:rPr>
-            </w:pPr>
-            <w:proofErr w:type="spellStart"/>
-            <w:r>
-              <w:rPr>
-                <w:rFonts w:ascii="Arial" w:hAnsi="Arial" w:cs="Arial"/>
-                <w:szCs w:val="21"/>
-              </w:rPr>
-              <w:t>Jupyter</w:t>
-            </w:r>
-            <w:proofErr w:type="spellEnd"/>
-            <w:r>
-              <w:rPr>
-                <w:rFonts w:ascii="Arial" w:hAnsi="Arial" w:cs="Arial"/>
-                <w:szCs w:val="21"/>
-              </w:rPr>
-              <w:t xml:space="preserve"> Notebook</w:t>
-            </w:r>
-          </w:p>
-        </w:tc>
-        <w:tc>
-          <w:tcPr>
-            <w:tcW w:w="2007" w:type="dxa"/>
-          </w:tcPr>
-          <w:p>
-            <w:pPr>
-              <w:pStyle w:val="KeinLeerraum"/>
-              <w:cnfStyle w:val="000000000000" w:firstRow="0" w:lastRow="0" w:firstColumn="0" w:lastColumn="0" w:oddVBand="0" w:evenVBand="0" w:oddHBand="0" w:evenHBand="0" w:firstRowFirstColumn="0" w:firstRowLastColumn="0" w:lastRowFirstColumn="0" w:lastRowLastColumn="0"/>
-              <w:rPr>
-                <w:rFonts w:ascii="Arial" w:hAnsi="Arial" w:cs="Arial"/>
-                <w:szCs w:val="21"/>
-              </w:rPr>
-            </w:pPr>
-            <w:r>
-              <w:rPr>
-                <w:rFonts w:ascii="Arial" w:hAnsi="Arial" w:cs="Arial"/>
-                <w:szCs w:val="21"/>
-              </w:rPr>
-              <w:t>keine</w:t>
-            </w:r>
-          </w:p>
-        </w:tc>
-      </w:tr>
-    </w:tbl>
-    <w:p>
-      <w:pPr>
-        <w:pStyle w:val="berschrift2"/>
-        <w:rPr>
-          <w:rFonts w:ascii="Arial" w:hAnsi="Arial"/>
-        </w:rPr>
-      </w:pPr>
       <w:r>
         <w:rPr>
           <w:rFonts w:ascii="Arial" w:hAnsi="Arial"/>
         </w:rPr>
         <w:br w:type="page"/>
       </w:r>
-      <w:bookmarkStart w:id="6" w:name="_Toc7098196"/>
+      <w:bookmarkStart w:id="4" w:name="_Toc8832219"/>
       <w:r>
         <w:rPr>
           <w:rFonts w:ascii="Arial" w:hAnsi="Arial"/>
@@ -3176,7 +2179,7 @@
         <w:lastRenderedPageBreak/>
         <w:t>Anhänge</w:t>
       </w:r>
-      <w:bookmarkEnd w:id="6"/>
+      <w:bookmarkEnd w:id="4"/>
     </w:p>
     <w:p>
       <w:pPr>
@@ -3210,9 +2213,9 @@
           <w:noProof/>
         </w:rPr>
         <w:drawing>
-          <wp:inline distT="0" distB="0" distL="0" distR="0" wp14:anchorId="51D19F27" wp14:editId="08776419">
-            <wp:extent cx="7939867" cy="3691745"/>
-            <wp:effectExtent l="9525" t="0" r="0" b="0"/>
+          <wp:inline distT="0" distB="0" distL="0" distR="0" wp14:anchorId="5FDEFCE4" wp14:editId="676BDF96">
+            <wp:extent cx="7942454" cy="5197656"/>
+            <wp:effectExtent l="635" t="0" r="2540" b="2540"/>
             <wp:docPr id="1" name="Grafik 1"/>
             <wp:cNvGraphicFramePr>
               <a:graphicFrameLocks xmlns:a="http://schemas.openxmlformats.org/drawingml/2006/main" noChangeAspect="1"/>
@@ -3233,7 +2236,7 @@
                   <pic:spPr>
                     <a:xfrm rot="16200000">
                       <a:off x="0" y="0"/>
-                      <a:ext cx="7963010" cy="3702505"/>
+                      <a:ext cx="7974345" cy="5218526"/>
                     </a:xfrm>
                     <a:prstGeom prst="rect">
                       <a:avLst/>
@@ -3245,6 +2248,8 @@
           </wp:inline>
         </w:drawing>
       </w:r>
+      <w:bookmarkStart w:id="5" w:name="_GoBack"/>
+      <w:bookmarkEnd w:id="5"/>
     </w:p>
     <w:sectPr>
       <w:headerReference w:type="default" r:id="rId12"/>
@@ -3286,975 +2291,130 @@
 
 <file path=word/footer1.xml><?xml version="1.0" encoding="utf-8"?>
 <w:ftr xmlns:wpc="http://schemas.microsoft.com/office/word/2010/wordprocessingCanvas" xmlns:cx="http://schemas.microsoft.com/office/drawing/2014/chartex" xmlns:cx1="http://schemas.microsoft.com/office/drawing/2015/9/8/chartex" xmlns:cx2="http://schemas.microsoft.com/office/drawing/2015/10/21/chartex" xmlns:cx3="http://schemas.microsoft.com/office/drawing/2016/5/9/chartex" xmlns:cx4="http://schemas.microsoft.com/office/drawing/2016/5/10/chartex" xmlns:cx5="http://schemas.microsoft.com/office/drawing/2016/5/11/chartex" xmlns:cx6="http://schemas.microsoft.com/office/drawing/2016/5/12/chartex" xmlns:cx7="http://schemas.microsoft.com/office/drawing/2016/5/13/chartex" xmlns:cx8="http://schemas.microsoft.com/office/drawing/2016/5/14/chartex" xmlns:mc="http://schemas.openxmlformats.org/markup-compatibility/2006" xmlns:aink="http://schemas.microsoft.com/office/drawing/2016/ink" xmlns:am3d="http://schemas.microsoft.com/office/drawing/2017/model3d" xmlns:o="urn:schemas-microsoft-com:office:office" xmlns:r="http://schemas.openxmlformats.org/officeDocument/2006/relationships" xmlns:m="http://schemas.openxmlformats.org/officeDocument/2006/math" xmlns:v="urn:schemas-microsoft-com:vml" xmlns:wp14="http://schemas.microsoft.com/office/word/2010/wordprocessingDrawing" xmlns:wp="http://schemas.openxmlformats.org/drawingml/2006/wordprocessingDrawing" xmlns:w10="urn:schemas-microsoft-com:office:word" xmlns:w="http://schemas.openxmlformats.org/wordprocessingml/2006/main" xmlns:w14="http://schemas.microsoft.com/office/word/2010/wordml" xmlns:w15="http://schemas.microsoft.com/office/word/2012/wordml" xmlns:w16cid="http://schemas.microsoft.com/office/word/2016/wordml/cid" xmlns:w16se="http://schemas.microsoft.com/office/word/2015/wordml/symex" xmlns:wpg="http://schemas.microsoft.com/office/word/2010/wordprocessingGroup" xmlns:wpi="http://schemas.microsoft.com/office/word/2010/wordprocessingInk" xmlns:wne="http://schemas.microsoft.com/office/word/2006/wordml" xmlns:wps="http://schemas.microsoft.com/office/word/2010/wordprocessingShape" mc:Ignorable="w14 w15 w16se w16cid wp14">
-  <w:p>
-    <w:pPr>
-      <w:pStyle w:val="Fuzeile"/>
-      <w:pBdr>
-        <w:top w:val="single" w:sz="4" w:space="1" w:color="auto"/>
-      </w:pBdr>
-      <w:tabs>
-        <w:tab w:val="right" w:pos="8789"/>
-      </w:tabs>
-      <w:rPr>
-        <w:sz w:val="22"/>
-        <w:szCs w:val="22"/>
-        <w:lang w:val="de-DE"/>
-      </w:rPr>
-    </w:pPr>
-    <w:r>
-      <w:rPr>
-        <w:sz w:val="22"/>
-        <w:szCs w:val="22"/>
-        <w:lang w:val="en-US"/>
-      </w:rPr>
-      <w:tab/>
-    </w:r>
-    <w:r>
-      <w:rPr>
-        <w:sz w:val="22"/>
-        <w:szCs w:val="22"/>
-        <w:lang w:val="de-DE"/>
-      </w:rPr>
-      <w:t xml:space="preserve">Seite </w:t>
-    </w:r>
-    <w:r>
-      <w:rPr>
-        <w:rStyle w:val="Seitenzahl"/>
-        <w:sz w:val="22"/>
-        <w:szCs w:val="22"/>
-      </w:rPr>
-      <w:fldChar w:fldCharType="begin"/>
-    </w:r>
-    <w:r>
-      <w:rPr>
-        <w:rStyle w:val="Seitenzahl"/>
-        <w:sz w:val="22"/>
-        <w:szCs w:val="22"/>
-        <w:lang w:val="de-DE"/>
-      </w:rPr>
-      <w:instrText xml:space="preserve"> PAGE </w:instrText>
-    </w:r>
-    <w:r>
-      <w:rPr>
-        <w:rStyle w:val="Seitenzahl"/>
-        <w:sz w:val="22"/>
-        <w:szCs w:val="22"/>
-      </w:rPr>
-      <w:fldChar w:fldCharType="separate"/>
-    </w:r>
-    <w:r>
-      <w:rPr>
-        <w:rStyle w:val="Seitenzahl"/>
-        <w:noProof/>
-        <w:sz w:val="22"/>
-        <w:szCs w:val="22"/>
-        <w:lang w:val="de-DE"/>
-      </w:rPr>
-      <w:t>3</w:t>
-    </w:r>
-    <w:r>
-      <w:rPr>
-        <w:rStyle w:val="Seitenzahl"/>
-        <w:sz w:val="22"/>
-        <w:szCs w:val="22"/>
-      </w:rPr>
-      <w:fldChar w:fldCharType="end"/>
-    </w:r>
-    <w:r>
-      <w:rPr>
-        <w:rStyle w:val="Seitenzahl"/>
-        <w:sz w:val="22"/>
-        <w:szCs w:val="22"/>
-        <w:lang w:val="de-DE"/>
-      </w:rPr>
-      <w:t>/</w:t>
-    </w:r>
-    <w:r>
-      <w:rPr>
-        <w:rStyle w:val="Seitenzahl"/>
-        <w:sz w:val="22"/>
-        <w:szCs w:val="22"/>
-      </w:rPr>
-      <w:fldChar w:fldCharType="begin"/>
-    </w:r>
-    <w:r>
-      <w:rPr>
-        <w:rStyle w:val="Seitenzahl"/>
-        <w:sz w:val="22"/>
-        <w:szCs w:val="22"/>
-        <w:lang w:val="de-DE"/>
-      </w:rPr>
-      <w:instrText xml:space="preserve"> NUMPAGES </w:instrText>
-    </w:r>
-    <w:r>
-      <w:rPr>
-        <w:rStyle w:val="Seitenzahl"/>
-        <w:sz w:val="22"/>
-        <w:szCs w:val="22"/>
-      </w:rPr>
-      <w:fldChar w:fldCharType="separate"/>
-    </w:r>
-    <w:r>
-      <w:rPr>
-        <w:rStyle w:val="Seitenzahl"/>
-        <w:noProof/>
-        <w:sz w:val="22"/>
-        <w:szCs w:val="22"/>
-        <w:lang w:val="de-DE"/>
-      </w:rPr>
-      <w:t>9</w:t>
-    </w:r>
-    <w:r>
-      <w:rPr>
-        <w:rStyle w:val="Seitenzahl"/>
-        <w:sz w:val="22"/>
-        <w:szCs w:val="22"/>
-      </w:rPr>
-      <w:fldChar w:fldCharType="end"/>
-    </w:r>
-    <w:r>
-      <w:rPr>
-        <w:noProof/>
-      </w:rPr>
-      <w:fldChar w:fldCharType="begin"/>
-    </w:r>
-    <w:r>
-      <w:rPr>
-        <w:noProof/>
-        <w:lang w:val="de-DE"/>
-      </w:rPr>
-      <w:instrText xml:space="preserve"> DOCPROPERTY "Outputprofile.InternalPath"\*CHARFORMAT \&lt;OawJumpToField value=0/&gt;</w:instrText>
-    </w:r>
-    <w:r>
-      <w:rPr>
-        <w:noProof/>
-      </w:rPr>
-      <w:fldChar w:fldCharType="separate"/>
-    </w:r>
-    <w:r>
-      <w:rPr>
-        <w:b/>
-        <w:bCs/>
-        <w:noProof/>
-        <w:lang w:val="de-DE"/>
-      </w:rPr>
-      <w:t>Fehler! Unbekannter Name für Dokument-Eigenschaft.</w:t>
-    </w:r>
-    <w:r>
-      <w:rPr>
-        <w:noProof/>
-      </w:rPr>
-      <w:fldChar w:fldCharType="end"/>
-    </w:r>
-    <w:r>
-      <w:rPr>
-        <w:noProof/>
-      </w:rPr>
-      <w:fldChar w:fldCharType="begin"/>
-    </w:r>
-    <w:r>
-      <w:rPr>
-        <w:noProof/>
-        <w:lang w:val="de-DE"/>
-      </w:rPr>
-      <w:instrText xml:space="preserve"> DOCPROPERTY "Outputprofile.DraftPathTime"\*CHARFORMAT \OawJumpToField value=0/&gt;</w:instrText>
-    </w:r>
-    <w:r>
-      <w:rPr>
-        <w:noProof/>
-      </w:rPr>
-      <w:fldChar w:fldCharType="separate"/>
-    </w:r>
-    <w:r>
-      <w:rPr>
-        <w:b/>
-        <w:bCs/>
-        <w:noProof/>
-        <w:lang w:val="de-DE"/>
-      </w:rPr>
-      <w:t>Fehler! Unbekannter Name für Dokument-Eigenschaft.</w:t>
-    </w:r>
-    <w:r>
-      <w:rPr>
-        <w:noProof/>
-      </w:rPr>
-      <w:fldChar w:fldCharType="end"/>
-    </w:r>
-  </w:p>
+  <w:sdt>
+    <w:sdtPr>
+      <w:id w:val="-1226449535"/>
+      <w:docPartObj>
+        <w:docPartGallery w:val="Page Numbers (Bottom of Page)"/>
+        <w:docPartUnique/>
+      </w:docPartObj>
+    </w:sdtPr>
+    <w:sdtContent>
+      <w:p>
+        <w:pPr>
+          <w:pStyle w:val="Fuzeile"/>
+          <w:jc w:val="center"/>
+        </w:pPr>
+        <w:r>
+          <w:rPr>
+            <w:noProof/>
+          </w:rPr>
+          <mc:AlternateContent>
+            <mc:Choice Requires="wps">
+              <w:drawing>
+                <wp:inline distT="0" distB="0" distL="0" distR="0" wp14:anchorId="4F1A5B83" wp14:editId="59590361">
+                  <wp:extent cx="5467350" cy="45085"/>
+                  <wp:effectExtent l="9525" t="9525" r="0" b="2540"/>
+                  <wp:docPr id="2" name="Flussdiagramm: Verzweigung 2" descr="Light horizontal"/>
+                  <wp:cNvGraphicFramePr>
+                    <a:graphicFrameLocks xmlns:a="http://schemas.openxmlformats.org/drawingml/2006/main"/>
+                  </wp:cNvGraphicFramePr>
+                  <a:graphic xmlns:a="http://schemas.openxmlformats.org/drawingml/2006/main">
+                    <a:graphicData uri="http://schemas.microsoft.com/office/word/2010/wordprocessingShape">
+                      <wps:wsp>
+                        <wps:cNvSpPr>
+                          <a:spLocks noChangeArrowheads="1"/>
+                        </wps:cNvSpPr>
+                        <wps:spPr bwMode="auto">
+                          <a:xfrm flipV="1">
+                            <a:off x="0" y="0"/>
+                            <a:ext cx="5467350" cy="45085"/>
+                          </a:xfrm>
+                          <a:prstGeom prst="flowChartDecision">
+                            <a:avLst/>
+                          </a:prstGeom>
+                          <a:pattFill prst="ltHorz">
+                            <a:fgClr>
+                              <a:srgbClr val="000000"/>
+                            </a:fgClr>
+                            <a:bgClr>
+                              <a:srgbClr val="FFFFFF"/>
+                            </a:bgClr>
+                          </a:pattFill>
+                          <a:ln>
+                            <a:noFill/>
+                          </a:ln>
+                          <a:extLst>
+                            <a:ext uri="{91240B29-F687-4F45-9708-019B960494DF}">
+                              <a14:hiddenLine xmlns:a14="http://schemas.microsoft.com/office/drawing/2010/main" w="9525">
+                                <a:solidFill>
+                                  <a:srgbClr val="000000"/>
+                                </a:solidFill>
+                                <a:miter lim="800000"/>
+                                <a:headEnd/>
+                                <a:tailEnd/>
+                              </a14:hiddenLine>
+                            </a:ext>
+                          </a:extLst>
+                        </wps:spPr>
+                        <wps:bodyPr rot="0" vert="horz" wrap="square" lIns="91440" tIns="45720" rIns="91440" bIns="45720" anchor="t" anchorCtr="0" upright="1">
+                          <a:noAutofit/>
+                        </wps:bodyPr>
+                      </wps:wsp>
+                    </a:graphicData>
+                  </a:graphic>
+                </wp:inline>
+              </w:drawing>
+            </mc:Choice>
+            <mc:Fallback>
+              <w:pict>
+                <v:shapetype w14:anchorId="1BC77EEF" id="_x0000_t110" coordsize="21600,21600" o:spt="110" path="m10800,l,10800,10800,21600,21600,10800xe">
+                  <v:stroke joinstyle="miter"/>
+                  <v:path gradientshapeok="t" o:connecttype="rect" textboxrect="5400,5400,16200,16200"/>
+                </v:shapetype>
+                <v:shape id="Flussdiagramm: Verzweigung 2" o:spid="_x0000_s1026" type="#_x0000_t110" alt="Light horizontal" style="width:430.5pt;height:3.55pt;flip:y;visibility:visible;mso-wrap-style:square;mso-left-percent:-10001;mso-top-percent:-10001;mso-position-horizontal:absolute;mso-position-horizontal-relative:char;mso-position-vertical:absolute;mso-position-vertical-relative:line;mso-left-percent:-10001;mso-top-percent:-10001;v-text-anchor:top" o:gfxdata="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" fillcolor="black" stroked="f">
+                  <v:fill r:id="rId1" o:title="" type="pattern"/>
+                  <w10:anchorlock/>
+                </v:shape>
+              </w:pict>
+            </mc:Fallback>
+          </mc:AlternateContent>
+        </w:r>
+      </w:p>
+      <w:p>
+        <w:pPr>
+          <w:pStyle w:val="Fuzeile"/>
+          <w:jc w:val="center"/>
+        </w:pPr>
+        <w:r>
+          <w:fldChar w:fldCharType="begin"/>
+        </w:r>
+        <w:r>
+          <w:instrText>PAGE    \* MERGEFORMAT</w:instrText>
+        </w:r>
+        <w:r>
+          <w:fldChar w:fldCharType="separate"/>
+        </w:r>
+        <w:r>
+          <w:rPr>
+            <w:lang w:val="de-DE"/>
+          </w:rPr>
+          <w:t>2</w:t>
+        </w:r>
+        <w:r>
+          <w:fldChar w:fldCharType="end"/>
+        </w:r>
+      </w:p>
+    </w:sdtContent>
+  </w:sdt>
   <w:p>
     <w:pPr>
       <w:pStyle w:val="OutputprofileText"/>
       <w:rPr>
         <w:noProof/>
-        <w:lang w:val="de-DE"/>
+        <w:lang w:val="en-US"/>
       </w:rPr>
     </w:pPr>
-    <w:r>
-      <w:rPr>
-        <w:noProof/>
-      </w:rPr>
-      <w:fldChar w:fldCharType="begin"/>
-    </w:r>
-    <w:r>
-      <w:rPr>
-        <w:noProof/>
-        <w:lang w:val="de-DE"/>
-      </w:rPr>
-      <w:instrText xml:space="preserve"> IF </w:instrText>
-    </w:r>
-    <w:r>
-      <w:rPr>
-        <w:noProof/>
-      </w:rPr>
-      <w:fldChar w:fldCharType="begin"/>
-    </w:r>
-    <w:r>
-      <w:rPr>
-        <w:noProof/>
-        <w:lang w:val="de-DE"/>
-      </w:rPr>
-      <w:instrText xml:space="preserve"> DOCPROPERTY "Outputprofile.InternalPath"\*CHARFORMAT </w:instrText>
-    </w:r>
-    <w:r>
-      <w:rPr>
-        <w:noProof/>
-      </w:rPr>
-      <w:fldChar w:fldCharType="separate"/>
-    </w:r>
-    <w:r>
-      <w:rPr>
-        <w:b/>
-        <w:bCs/>
-        <w:noProof/>
-        <w:lang w:val="de-DE"/>
-      </w:rPr>
-      <w:instrText>Fehler! Unbekannter Name für Dokument-Eigenschaft.</w:instrText>
-    </w:r>
-    <w:r>
-      <w:rPr>
-        <w:noProof/>
-      </w:rPr>
-      <w:fldChar w:fldCharType="end"/>
-    </w:r>
-    <w:r>
-      <w:rPr>
-        <w:noProof/>
-        <w:lang w:val="de-DE"/>
-      </w:rPr>
-      <w:instrText>="" "" "</w:instrText>
-    </w:r>
-    <w:r>
-      <w:rPr>
-        <w:noProof/>
-      </w:rPr>
-      <w:fldChar w:fldCharType="begin"/>
-    </w:r>
-    <w:r>
-      <w:rPr>
-        <w:noProof/>
-      </w:rPr>
-      <w:instrText xml:space="preserve"> PRINTDATE  \@ "dd.MM.yyyy"  \* MERGEFORMAT </w:instrText>
-    </w:r>
-    <w:r>
-      <w:rPr>
-        <w:noProof/>
-      </w:rPr>
-      <w:fldChar w:fldCharType="separate"/>
-    </w:r>
-    <w:r>
-      <w:rPr>
-        <w:noProof/>
-      </w:rPr>
-      <w:instrText>25.04.2019</w:instrText>
-    </w:r>
-    <w:r>
-      <w:rPr>
-        <w:noProof/>
-      </w:rPr>
-      <w:fldChar w:fldCharType="end"/>
-    </w:r>
-    <w:r>
-      <w:rPr>
-        <w:noProof/>
-        <w:lang w:val="de-DE"/>
-      </w:rPr>
-      <w:instrText xml:space="preserve"> - </w:instrText>
-    </w:r>
-    <w:r>
-      <w:rPr>
-        <w:noProof/>
-      </w:rPr>
-      <w:fldChar w:fldCharType="begin"/>
-    </w:r>
-    <w:r>
-      <w:rPr>
-        <w:noProof/>
-        <w:lang w:val="de-DE"/>
-      </w:rPr>
-      <w:instrText xml:space="preserve"> FILENAME  \* MERGEFORMAT </w:instrText>
-    </w:r>
-    <w:r>
-      <w:rPr>
-        <w:noProof/>
-      </w:rPr>
-      <w:fldChar w:fldCharType="separate"/>
-    </w:r>
-    <w:r>
-      <w:rPr>
-        <w:noProof/>
-        <w:lang w:val="de-DE"/>
-      </w:rPr>
-      <w:instrText>Product_Backlog_Sprint_2_A15.docx</w:instrText>
-    </w:r>
-    <w:r>
-      <w:rPr>
-        <w:noProof/>
-      </w:rPr>
-      <w:fldChar w:fldCharType="end"/>
-    </w:r>
-    <w:r>
-      <w:rPr>
-        <w:noProof/>
-        <w:lang w:val="de-DE"/>
-      </w:rPr>
-      <w:instrText xml:space="preserve">" \* MERGEFORMAT </w:instrText>
-    </w:r>
-    <w:r>
-      <w:rPr>
-        <w:noProof/>
-      </w:rPr>
-      <w:fldChar w:fldCharType="separate"/>
-    </w:r>
-    <w:r>
-      <w:rPr>
-        <w:noProof/>
-      </w:rPr>
-      <w:t>25.04.2019</w:t>
-    </w:r>
-    <w:r>
-      <w:rPr>
-        <w:noProof/>
-        <w:lang w:val="de-DE"/>
-      </w:rPr>
-      <w:t xml:space="preserve"> - </w:t>
-    </w:r>
-    <w:r>
-      <w:rPr>
-        <w:noProof/>
-        <w:lang w:val="de-DE"/>
-      </w:rPr>
-      <w:t>Product_Backlog_Sprint_2_A15.docx</w:t>
-    </w:r>
-    <w:r>
-      <w:rPr>
-        <w:noProof/>
-      </w:rPr>
-      <w:fldChar w:fldCharType="end"/>
-    </w:r>
-    <w:r>
-      <w:rPr>
-        <w:noProof/>
-      </w:rPr>
-      <w:fldChar w:fldCharType="begin"/>
-    </w:r>
-    <w:r>
-      <w:rPr>
-        <w:noProof/>
-        <w:lang w:val="de-DE"/>
-      </w:rPr>
-      <w:instrText xml:space="preserve"> IF </w:instrText>
-    </w:r>
-    <w:r>
-      <w:rPr>
-        <w:noProof/>
-      </w:rPr>
-      <w:fldChar w:fldCharType="begin"/>
-    </w:r>
-    <w:r>
-      <w:rPr>
-        <w:noProof/>
-        <w:lang w:val="de-DE"/>
-      </w:rPr>
-      <w:instrText xml:space="preserve"> DOCPROPERTY "Outputprofile.DraftPathTime"\*CHARFORMAT </w:instrText>
-    </w:r>
-    <w:r>
-      <w:rPr>
-        <w:noProof/>
-      </w:rPr>
-      <w:fldChar w:fldCharType="separate"/>
-    </w:r>
-    <w:r>
-      <w:rPr>
-        <w:b/>
-        <w:bCs/>
-        <w:noProof/>
-        <w:lang w:val="de-DE"/>
-      </w:rPr>
-      <w:instrText>Fehler! Unbekannter Name für Dokument-Eigenschaft.</w:instrText>
-    </w:r>
-    <w:r>
-      <w:rPr>
-        <w:noProof/>
-      </w:rPr>
-      <w:fldChar w:fldCharType="end"/>
-    </w:r>
-    <w:r>
-      <w:rPr>
-        <w:noProof/>
-        <w:lang w:val="de-DE"/>
-      </w:rPr>
-      <w:instrText>="" "" "</w:instrText>
-    </w:r>
-    <w:r>
-      <w:rPr>
-        <w:noProof/>
-      </w:rPr>
-      <w:fldChar w:fldCharType="begin"/>
-    </w:r>
-    <w:r>
-      <w:rPr>
-        <w:noProof/>
-      </w:rPr>
-      <w:instrText xml:space="preserve"> PRINTDATE  \@ "dd.MM.yyyy"  \* MERGEFORMAT </w:instrText>
-    </w:r>
-    <w:r>
-      <w:rPr>
-        <w:noProof/>
-      </w:rPr>
-      <w:fldChar w:fldCharType="separate"/>
-    </w:r>
-    <w:r>
-      <w:rPr>
-        <w:noProof/>
-      </w:rPr>
-      <w:instrText>25.04.2019</w:instrText>
-    </w:r>
-    <w:r>
-      <w:rPr>
-        <w:noProof/>
-      </w:rPr>
-      <w:fldChar w:fldCharType="end"/>
-    </w:r>
-    <w:r>
-      <w:rPr>
-        <w:noProof/>
-        <w:lang w:val="de-DE"/>
-      </w:rPr>
-      <w:instrText xml:space="preserve">, </w:instrText>
-    </w:r>
-    <w:r>
-      <w:rPr>
-        <w:noProof/>
-      </w:rPr>
-      <w:fldChar w:fldCharType="begin"/>
-    </w:r>
-    <w:r>
-      <w:rPr>
-        <w:noProof/>
-      </w:rPr>
-      <w:instrText xml:space="preserve"> PRINTDATE  \@ "HH:mm:ss"  \*MERGEFORMAT </w:instrText>
-    </w:r>
-    <w:r>
-      <w:rPr>
-        <w:noProof/>
-      </w:rPr>
-      <w:fldChar w:fldCharType="separate"/>
-    </w:r>
-    <w:r>
-      <w:rPr>
-        <w:noProof/>
-      </w:rPr>
-      <w:instrText>15:29:00</w:instrText>
-    </w:r>
-    <w:r>
-      <w:rPr>
-        <w:noProof/>
-      </w:rPr>
-      <w:fldChar w:fldCharType="end"/>
-    </w:r>
-    <w:r>
-      <w:rPr>
-        <w:noProof/>
-        <w:lang w:val="de-DE"/>
-      </w:rPr>
-      <w:instrText xml:space="preserve"> - </w:instrText>
-    </w:r>
-    <w:r>
-      <w:rPr>
-        <w:noProof/>
-      </w:rPr>
-      <w:fldChar w:fldCharType="begin"/>
-    </w:r>
-    <w:r>
-      <w:rPr>
-        <w:noProof/>
-        <w:lang w:val="de-DE"/>
-      </w:rPr>
-      <w:instrText xml:space="preserve"> FILENAME  \* MERGEFORMAT </w:instrText>
-    </w:r>
-    <w:r>
-      <w:rPr>
-        <w:noProof/>
-      </w:rPr>
-      <w:fldChar w:fldCharType="separate"/>
-    </w:r>
-    <w:r>
-      <w:rPr>
-        <w:noProof/>
-        <w:lang w:val="de-DE"/>
-      </w:rPr>
-      <w:instrText>Product_Backlog_Sprint_2_A15.docx</w:instrText>
-    </w:r>
-    <w:r>
-      <w:rPr>
-        <w:noProof/>
-      </w:rPr>
-      <w:fldChar w:fldCharType="end"/>
-    </w:r>
-    <w:r>
-      <w:rPr>
-        <w:noProof/>
-        <w:lang w:val="de-DE"/>
-      </w:rPr>
-      <w:instrText xml:space="preserve">" \* MERGEFORMAT </w:instrText>
-    </w:r>
-    <w:r>
-      <w:rPr>
-        <w:noProof/>
-      </w:rPr>
-      <w:fldChar w:fldCharType="separate"/>
-    </w:r>
-    <w:r>
-      <w:rPr>
-        <w:noProof/>
-      </w:rPr>
-      <w:t>25.04.2019</w:t>
-    </w:r>
-    <w:r>
-      <w:rPr>
-        <w:noProof/>
-      </w:rPr>
-      <w:t>,</w:t>
-    </w:r>
-    <w:r>
-      <w:rPr>
-        <w:noProof/>
-        <w:lang w:val="de-DE"/>
-      </w:rPr>
-      <w:t xml:space="preserve"> </w:t>
-    </w:r>
-    <w:r>
-      <w:rPr>
-        <w:noProof/>
-      </w:rPr>
-      <w:t>15:29:00</w:t>
-    </w:r>
-    <w:r>
-      <w:rPr>
-        <w:noProof/>
-        <w:lang w:val="de-DE"/>
-      </w:rPr>
-      <w:t xml:space="preserve"> - </w:t>
-    </w:r>
-    <w:r>
-      <w:rPr>
-        <w:noProof/>
-        <w:lang w:val="de-DE"/>
-      </w:rPr>
-      <w:t>Product_Backlog_Sprint_2_A15.docx</w:t>
-    </w:r>
-    <w:r>
-      <w:rPr>
-        <w:noProof/>
-      </w:rPr>
-      <w:fldChar w:fldCharType="end"/>
-    </w:r>
-  </w:p>
-  <w:p>
-    <w:pPr>
-      <w:pStyle w:val="OutputprofileText"/>
-      <w:rPr>
-        <w:noProof/>
-        <w:lang w:val="en-US"/>
-      </w:rPr>
-    </w:pPr>
-    <w:r>
-      <w:rPr>
-        <w:noProof/>
-      </w:rPr>
-      <w:fldChar w:fldCharType="begin"/>
-    </w:r>
-    <w:r>
-      <w:rPr>
-        <w:noProof/>
-        <w:lang w:val="en-US"/>
-      </w:rPr>
-      <w:instrText xml:space="preserve"> IF </w:instrText>
-    </w:r>
-    <w:r>
-      <w:rPr>
-        <w:noProof/>
-      </w:rPr>
-      <w:fldChar w:fldCharType="begin"/>
-    </w:r>
-    <w:r>
-      <w:rPr>
-        <w:noProof/>
-        <w:lang w:val="en-US"/>
-      </w:rPr>
-      <w:instrText xml:space="preserve"> DOCPROPERTY "Outputprofile.InternalPath"\*CHARFORMAT </w:instrText>
-    </w:r>
-    <w:r>
-      <w:rPr>
-        <w:noProof/>
-      </w:rPr>
-      <w:fldChar w:fldCharType="separate"/>
-    </w:r>
-    <w:r>
-      <w:rPr>
-        <w:b/>
-        <w:bCs/>
-        <w:noProof/>
-        <w:lang w:val="en-US"/>
-      </w:rPr>
-      <w:instrText>Fehler! Unbekannter Name für Dokument-Eigenschaft.</w:instrText>
-    </w:r>
-    <w:r>
-      <w:rPr>
-        <w:noProof/>
-      </w:rPr>
-      <w:fldChar w:fldCharType="end"/>
-    </w:r>
-    <w:r>
-      <w:rPr>
-        <w:noProof/>
-        <w:lang w:val="en-US"/>
-      </w:rPr>
-      <w:instrText>="" "" "</w:instrText>
-    </w:r>
-    <w:r>
-      <w:rPr>
-        <w:noProof/>
-      </w:rPr>
-      <w:fldChar w:fldCharType="begin"/>
-    </w:r>
-    <w:r>
-      <w:rPr>
-        <w:noProof/>
-      </w:rPr>
-      <w:instrText xml:space="preserve"> PRINTDATE  \@ "dd.MM.yyyy"  \* MERGEFORMAT </w:instrText>
-    </w:r>
-    <w:r>
-      <w:rPr>
-        <w:noProof/>
-      </w:rPr>
-      <w:fldChar w:fldCharType="separate"/>
-    </w:r>
-    <w:r>
-      <w:rPr>
-        <w:noProof/>
-      </w:rPr>
-      <w:instrText>25.04.2019</w:instrText>
-    </w:r>
-    <w:r>
-      <w:rPr>
-        <w:noProof/>
-      </w:rPr>
-      <w:fldChar w:fldCharType="end"/>
-    </w:r>
-    <w:r>
-      <w:rPr>
-        <w:noProof/>
-        <w:lang w:val="en-US"/>
-      </w:rPr>
-      <w:instrText xml:space="preserve"> - </w:instrText>
-    </w:r>
-    <w:r>
-      <w:rPr>
-        <w:noProof/>
-      </w:rPr>
-      <w:fldChar w:fldCharType="begin"/>
-    </w:r>
-    <w:r>
-      <w:rPr>
-        <w:noProof/>
-        <w:lang w:val="en-US"/>
-      </w:rPr>
-      <w:instrText xml:space="preserve"> FILENAME  \* MERGEFORMAT </w:instrText>
-    </w:r>
-    <w:r>
-      <w:rPr>
-        <w:noProof/>
-      </w:rPr>
-      <w:fldChar w:fldCharType="separate"/>
-    </w:r>
-    <w:r>
-      <w:rPr>
-        <w:noProof/>
-        <w:lang w:val="en-US"/>
-      </w:rPr>
-      <w:instrText>Product_Backlog_Sprint_2_A15.docx</w:instrText>
-    </w:r>
-    <w:r>
-      <w:rPr>
-        <w:noProof/>
-      </w:rPr>
-      <w:fldChar w:fldCharType="end"/>
-    </w:r>
-    <w:r>
-      <w:rPr>
-        <w:noProof/>
-        <w:lang w:val="en-US"/>
-      </w:rPr>
-      <w:instrText xml:space="preserve">" \* MERGEFORMAT </w:instrText>
-    </w:r>
-    <w:r>
-      <w:rPr>
-        <w:noProof/>
-      </w:rPr>
-      <w:fldChar w:fldCharType="separate"/>
-    </w:r>
-    <w:r>
-      <w:rPr>
-        <w:noProof/>
-        <w:lang w:val="en-US"/>
-      </w:rPr>
-      <w:t>25.04.2019</w:t>
-    </w:r>
-    <w:r>
-      <w:rPr>
-        <w:noProof/>
-        <w:lang w:val="en-US"/>
-      </w:rPr>
-      <w:t xml:space="preserve"> - </w:t>
-    </w:r>
-    <w:r>
-      <w:rPr>
-        <w:noProof/>
-        <w:lang w:val="en-US"/>
-      </w:rPr>
-      <w:t>Product_Backlog_Sprint_2_A15.docx</w:t>
-    </w:r>
-    <w:r>
-      <w:rPr>
-        <w:noProof/>
-      </w:rPr>
-      <w:fldChar w:fldCharType="end"/>
-    </w:r>
-    <w:r>
-      <w:rPr>
-        <w:noProof/>
-      </w:rPr>
-      <w:fldChar w:fldCharType="begin"/>
-    </w:r>
-    <w:r>
-      <w:rPr>
-        <w:noProof/>
-        <w:lang w:val="en-US"/>
-      </w:rPr>
-      <w:instrText xml:space="preserve"> IF </w:instrText>
-    </w:r>
-    <w:r>
-      <w:rPr>
-        <w:noProof/>
-      </w:rPr>
-      <w:fldChar w:fldCharType="begin"/>
-    </w:r>
-    <w:r>
-      <w:rPr>
-        <w:noProof/>
-        <w:lang w:val="en-US"/>
-      </w:rPr>
-      <w:instrText xml:space="preserve"> DOCPROPERTY "Outputprofile.DraftPathTime"\*CHARFORMAT </w:instrText>
-    </w:r>
-    <w:r>
-      <w:rPr>
-        <w:noProof/>
-      </w:rPr>
-      <w:fldChar w:fldCharType="separate"/>
-    </w:r>
-    <w:r>
-      <w:rPr>
-        <w:b/>
-        <w:bCs/>
-        <w:noProof/>
-        <w:lang w:val="en-US"/>
-      </w:rPr>
-      <w:instrText>Fehler! Unbekannter Name für Dokument-Eigenschaft.</w:instrText>
-    </w:r>
-    <w:r>
-      <w:rPr>
-        <w:noProof/>
-      </w:rPr>
-      <w:fldChar w:fldCharType="end"/>
-    </w:r>
-    <w:r>
-      <w:rPr>
-        <w:noProof/>
-        <w:lang w:val="en-US"/>
-      </w:rPr>
-      <w:instrText>="" "" "</w:instrText>
-    </w:r>
-    <w:r>
-      <w:rPr>
-        <w:noProof/>
-      </w:rPr>
-      <w:fldChar w:fldCharType="begin"/>
-    </w:r>
-    <w:r>
-      <w:rPr>
-        <w:noProof/>
-      </w:rPr>
-      <w:instrText xml:space="preserve"> PRINTDATE  \@ "dd.MM.yyyy"  \* MERGEFORMAT </w:instrText>
-    </w:r>
-    <w:r>
-      <w:rPr>
-        <w:noProof/>
-      </w:rPr>
-      <w:fldChar w:fldCharType="separate"/>
-    </w:r>
-    <w:r>
-      <w:rPr>
-        <w:noProof/>
-      </w:rPr>
-      <w:instrText>25.04.2019</w:instrText>
-    </w:r>
-    <w:r>
-      <w:rPr>
-        <w:noProof/>
-      </w:rPr>
-      <w:fldChar w:fldCharType="end"/>
-    </w:r>
-    <w:r>
-      <w:rPr>
-        <w:noProof/>
-        <w:lang w:val="en-US"/>
-      </w:rPr>
-      <w:instrText xml:space="preserve">, </w:instrText>
-    </w:r>
-    <w:r>
-      <w:rPr>
-        <w:noProof/>
-      </w:rPr>
-      <w:fldChar w:fldCharType="begin"/>
-    </w:r>
-    <w:r>
-      <w:rPr>
-        <w:noProof/>
-      </w:rPr>
-      <w:instrText xml:space="preserve"> PRINTDATE  \@ "HH:mm:ss"  \*MERGEFORMAT </w:instrText>
-    </w:r>
-    <w:r>
-      <w:rPr>
-        <w:noProof/>
-      </w:rPr>
-      <w:fldChar w:fldCharType="separate"/>
-    </w:r>
-    <w:r>
-      <w:rPr>
-        <w:noProof/>
-      </w:rPr>
-      <w:instrText>15:29:00</w:instrText>
-    </w:r>
-    <w:r>
-      <w:rPr>
-        <w:noProof/>
-      </w:rPr>
-      <w:fldChar w:fldCharType="end"/>
-    </w:r>
-    <w:r>
-      <w:rPr>
-        <w:noProof/>
-        <w:lang w:val="en-US"/>
-      </w:rPr>
-      <w:instrText xml:space="preserve"> - </w:instrText>
-    </w:r>
-    <w:r>
-      <w:rPr>
-        <w:noProof/>
-      </w:rPr>
-      <w:fldChar w:fldCharType="begin"/>
-    </w:r>
-    <w:r>
-      <w:rPr>
-        <w:noProof/>
-        <w:lang w:val="en-US"/>
-      </w:rPr>
-      <w:instrText xml:space="preserve"> FILENAME  \* MERGEFORMAT </w:instrText>
-    </w:r>
-    <w:r>
-      <w:rPr>
-        <w:noProof/>
-      </w:rPr>
-      <w:fldChar w:fldCharType="separate"/>
-    </w:r>
-    <w:r>
-      <w:rPr>
-        <w:noProof/>
-        <w:lang w:val="en-US"/>
-      </w:rPr>
-      <w:instrText>Product_Backlog_Sprint_2_A15.docx</w:instrText>
-    </w:r>
-    <w:r>
-      <w:rPr>
-        <w:noProof/>
-      </w:rPr>
-      <w:fldChar w:fldCharType="end"/>
-    </w:r>
-    <w:r>
-      <w:rPr>
-        <w:noProof/>
-        <w:lang w:val="en-US"/>
-      </w:rPr>
-      <w:instrText xml:space="preserve">" \* MERGEFORMAT </w:instrText>
-    </w:r>
-    <w:r>
-      <w:rPr>
-        <w:noProof/>
-      </w:rPr>
-      <w:fldChar w:fldCharType="separate"/>
-    </w:r>
-    <w:r>
-      <w:rPr>
-        <w:noProof/>
-        <w:lang w:val="en-US"/>
-      </w:rPr>
-      <w:t>25.04.2019</w:t>
-    </w:r>
-    <w:r>
-      <w:rPr>
-        <w:noProof/>
-        <w:lang w:val="en-US"/>
-      </w:rPr>
-      <w:t xml:space="preserve">, </w:t>
-    </w:r>
-    <w:r>
-      <w:rPr>
-        <w:noProof/>
-        <w:lang w:val="en-US"/>
-      </w:rPr>
-      <w:t>15:29:00</w:t>
-    </w:r>
-    <w:r>
-      <w:rPr>
-        <w:noProof/>
-        <w:lang w:val="en-US"/>
-      </w:rPr>
-      <w:t xml:space="preserve"> - </w:t>
-    </w:r>
-    <w:r>
-      <w:rPr>
-        <w:noProof/>
-        <w:lang w:val="en-US"/>
-      </w:rPr>
-      <w:t>Product_Backlog_Sprint_2_A15.docx</w:t>
-    </w:r>
-    <w:r>
-      <w:rPr>
-        <w:noProof/>
-      </w:rPr>
-      <w:fldChar w:fldCharType="end"/>
-    </w:r>
   </w:p>
 </w:ftr>
 </file>
@@ -4780,7 +2940,7 @@
         <w:szCs w:val="22"/>
       </w:rPr>
     </w:pPr>
-    <w:bookmarkStart w:id="7" w:name="LogoPn"/>
+    <w:bookmarkStart w:id="6" w:name="LogoPn"/>
   </w:p>
   <w:p>
     <w:pPr>
@@ -4971,7 +3131,7 @@
       </w:rPr>
       <w:t> </w:t>
     </w:r>
-    <w:bookmarkEnd w:id="7"/>
+    <w:bookmarkEnd w:id="6"/>
   </w:p>
 </w:hdr>
 </file>
@@ -5683,7 +3843,7 @@
     <w:lsdException w:name="footnote text" w:semiHidden="1" w:unhideWhenUsed="1"/>
     <w:lsdException w:name="annotation text" w:semiHidden="1" w:unhideWhenUsed="1"/>
     <w:lsdException w:name="header" w:semiHidden="1" w:uiPriority="0" w:unhideWhenUsed="1"/>
-    <w:lsdException w:name="footer" w:semiHidden="1" w:uiPriority="0" w:unhideWhenUsed="1"/>
+    <w:lsdException w:name="footer" w:semiHidden="1" w:unhideWhenUsed="1"/>
     <w:lsdException w:name="index heading" w:semiHidden="1" w:unhideWhenUsed="1"/>
     <w:lsdException w:name="caption" w:semiHidden="1" w:uiPriority="35" w:unhideWhenUsed="1" w:qFormat="1"/>
     <w:lsdException w:name="table of figures" w:semiHidden="1" w:unhideWhenUsed="1"/>
@@ -6480,6 +4640,7 @@
     <w:name w:val="footer"/>
     <w:basedOn w:val="Standard"/>
     <w:link w:val="FuzeileZchn"/>
+    <w:uiPriority w:val="99"/>
     <w:rsid w:val="00C92629"/>
     <w:pPr>
       <w:spacing w:line="190" w:lineRule="atLeast"/>
@@ -6492,6 +4653,7 @@
     <w:name w:val="Fußzeile Zchn"/>
     <w:basedOn w:val="Absatz-Standardschriftart"/>
     <w:link w:val="Fuzeile"/>
+    <w:uiPriority w:val="99"/>
     <w:rsid w:val="00C92629"/>
     <w:rPr>
       <w:rFonts w:ascii="Times New Roman" w:eastAsia="Times New Roman" w:hAnsi="Times New Roman" w:cs="Times New Roman"/>

</xml_diff>